<commit_message>
removes hidden files that got committed accidentally
</commit_message>
<xml_diff>
--- a/Test-Script.docx
+++ b/Test-Script.docx
@@ -2594,8 +2594,6 @@
               </w:rPr>
               <w:t xml:space="preserve"> (confirmed by steps 6-7)</w:t>
             </w:r>
-            <w:bookmarkStart w:id="0" w:name="_GoBack"/>
-            <w:bookmarkEnd w:id="0"/>
           </w:p>
         </w:tc>
       </w:tr>
@@ -4470,19 +4468,8 @@
               </w:rPr>
               <w:t>restrictions - success</w:t>
             </w:r>
-          </w:p>
-          <w:p>
-            <w:pPr>
-              <w:pStyle w:val="bp"/>
-              <w:tabs>
-                <w:tab w:val="left" w:pos="5685"/>
-              </w:tabs>
-              <w:rPr>
-                <w:color w:val="0000FF"/>
-                <w:sz w:val="24"/>
-                <w:szCs w:val="24"/>
-              </w:rPr>
-            </w:pPr>
+            <w:bookmarkStart w:id="0" w:name="_GoBack"/>
+            <w:bookmarkEnd w:id="0"/>
           </w:p>
         </w:tc>
       </w:tr>
@@ -5896,7 +5883,6 @@
               <w:rPr>
                 <w:b/>
               </w:rPr>
-              <w:lastRenderedPageBreak/>
               <w:t>Test Data Table</w:t>
             </w:r>
           </w:p>
@@ -8735,7 +8721,7 @@
         <w:rStyle w:val="PageNumber"/>
         <w:noProof/>
       </w:rPr>
-      <w:t>5</w:t>
+      <w:t>6</w:t>
     </w:r>
     <w:r>
       <w:rPr>

</xml_diff>

<commit_message>
adds another test case
</commit_message>
<xml_diff>
--- a/Test-Script.docx
+++ b/Test-Script.docx
@@ -371,85 +371,34 @@
         <w:rPr>
           <w:rFonts w:ascii="Arial" w:hAnsi="Arial"/>
           <w:b/>
+          <w:color w:val="00B050"/>
           <w:sz w:val="24"/>
           <w:szCs w:val="24"/>
         </w:rPr>
       </w:pPr>
+      <w:bookmarkStart w:id="0" w:name="_GoBack"/>
       <w:r>
         <w:rPr>
           <w:rFonts w:ascii="Arial" w:hAnsi="Arial"/>
           <w:b/>
+          <w:color w:val="00B050"/>
           <w:sz w:val="24"/>
           <w:szCs w:val="24"/>
         </w:rPr>
-        <w:t xml:space="preserve">Borrows </w:t>
+        <w:t>Borrows loaned book with partial restrictions (fines) – failure</w:t>
       </w:r>
       <w:r>
         <w:rPr>
           <w:rFonts w:ascii="Arial" w:hAnsi="Arial"/>
           <w:b/>
-          <w:sz w:val="24"/>
-          <w:szCs w:val="24"/>
-        </w:rPr>
-        <w:t xml:space="preserve">loaned </w:t>
-      </w:r>
-      <w:r>
-        <w:rPr>
-          <w:rFonts w:ascii="Arial" w:hAnsi="Arial"/>
-          <w:b/>
-          <w:sz w:val="24"/>
-          <w:szCs w:val="24"/>
-        </w:rPr>
-        <w:t xml:space="preserve">book with </w:t>
-      </w:r>
-      <w:r>
-        <w:rPr>
-          <w:rFonts w:ascii="Arial" w:hAnsi="Arial"/>
-          <w:b/>
-          <w:sz w:val="24"/>
-          <w:szCs w:val="24"/>
-        </w:rPr>
-        <w:t>partial</w:t>
-      </w:r>
-      <w:r>
-        <w:rPr>
-          <w:rFonts w:ascii="Arial" w:hAnsi="Arial"/>
-          <w:b/>
-          <w:sz w:val="24"/>
-          <w:szCs w:val="24"/>
-        </w:rPr>
-        <w:t xml:space="preserve"> restrictions</w:t>
-      </w:r>
-      <w:r>
-        <w:rPr>
-          <w:rFonts w:ascii="Arial" w:hAnsi="Arial"/>
-          <w:b/>
-          <w:sz w:val="24"/>
-          <w:szCs w:val="24"/>
-        </w:rPr>
-        <w:t xml:space="preserve"> (fines) – f</w:t>
-      </w:r>
-      <w:bookmarkStart w:id="0" w:name="_GoBack"/>
-      <w:bookmarkEnd w:id="0"/>
-      <w:r>
-        <w:rPr>
-          <w:rFonts w:ascii="Arial" w:hAnsi="Arial"/>
-          <w:b/>
-          <w:sz w:val="24"/>
-          <w:szCs w:val="24"/>
-        </w:rPr>
-        <w:t>ailure</w:t>
-      </w:r>
-      <w:r>
-        <w:rPr>
-          <w:rFonts w:ascii="Arial" w:hAnsi="Arial"/>
-          <w:b/>
+          <w:color w:val="00B050"/>
           <w:sz w:val="24"/>
           <w:szCs w:val="24"/>
         </w:rPr>
         <w:t>: member 4, book 2</w:t>
       </w:r>
     </w:p>
+    <w:bookmarkEnd w:id="0"/>
     <w:p>
       <w:pPr>
         <w:pStyle w:val="bp"/>
@@ -15216,6 +15165,2026 @@
         <w:spacing w:before="0" w:after="0"/>
       </w:pPr>
     </w:p>
+    <w:p>
+      <w:pPr>
+        <w:pStyle w:val="bp"/>
+        <w:spacing w:before="0" w:after="0"/>
+      </w:pPr>
+    </w:p>
+    <w:p>
+      <w:pPr>
+        <w:pStyle w:val="bp"/>
+        <w:spacing w:before="0" w:after="0"/>
+      </w:pPr>
+    </w:p>
+    <w:tbl>
+      <w:tblPr>
+        <w:tblW w:w="13178" w:type="dxa"/>
+        <w:tblLayout w:type="fixed"/>
+        <w:tblLook w:val="0000" w:firstRow="0" w:lastRow="0" w:firstColumn="0" w:lastColumn="0" w:noHBand="0" w:noVBand="0"/>
+      </w:tblPr>
+      <w:tblGrid>
+        <w:gridCol w:w="558"/>
+        <w:gridCol w:w="1422"/>
+        <w:gridCol w:w="3732"/>
+        <w:gridCol w:w="442"/>
+        <w:gridCol w:w="1354"/>
+        <w:gridCol w:w="4242"/>
+        <w:gridCol w:w="714"/>
+        <w:gridCol w:w="714"/>
+      </w:tblGrid>
+      <w:tr>
+        <w:trPr>
+          <w:cantSplit/>
+          <w:tblHeader/>
+        </w:trPr>
+        <w:tc>
+          <w:tcPr>
+            <w:tcW w:w="1980" w:type="dxa"/>
+            <w:gridSpan w:val="2"/>
+            <w:tcBorders>
+              <w:top w:val="single" w:sz="6" w:space="0" w:color="auto"/>
+              <w:left w:val="single" w:sz="4" w:space="0" w:color="auto"/>
+              <w:bottom w:val="single" w:sz="6" w:space="0" w:color="auto"/>
+              <w:right w:val="single" w:sz="6" w:space="0" w:color="auto"/>
+            </w:tcBorders>
+          </w:tcPr>
+          <w:p>
+            <w:pPr>
+              <w:pStyle w:val="bp"/>
+              <w:rPr>
+                <w:b/>
+                <w:color w:val="7030A0"/>
+              </w:rPr>
+            </w:pPr>
+            <w:r>
+              <w:rPr>
+                <w:b/>
+                <w:color w:val="7030A0"/>
+              </w:rPr>
+              <w:lastRenderedPageBreak/>
+              <w:t>Test Case Name</w:t>
+            </w:r>
+          </w:p>
+        </w:tc>
+        <w:tc>
+          <w:tcPr>
+            <w:tcW w:w="11198" w:type="dxa"/>
+            <w:gridSpan w:val="6"/>
+            <w:tcBorders>
+              <w:top w:val="single" w:sz="6" w:space="0" w:color="auto"/>
+              <w:left w:val="single" w:sz="6" w:space="0" w:color="auto"/>
+              <w:bottom w:val="single" w:sz="6" w:space="0" w:color="auto"/>
+              <w:right w:val="single" w:sz="4" w:space="0" w:color="auto"/>
+            </w:tcBorders>
+          </w:tcPr>
+          <w:p>
+            <w:pPr>
+              <w:pStyle w:val="bp"/>
+              <w:rPr>
+                <w:rFonts w:ascii="Arial" w:hAnsi="Arial"/>
+                <w:color w:val="7030A0"/>
+                <w:sz w:val="20"/>
+              </w:rPr>
+            </w:pPr>
+            <w:r>
+              <w:rPr>
+                <w:rFonts w:ascii="Arial" w:hAnsi="Arial"/>
+                <w:b/>
+                <w:color w:val="7030A0"/>
+                <w:sz w:val="24"/>
+                <w:szCs w:val="24"/>
+              </w:rPr>
+              <w:t xml:space="preserve">Borrows </w:t>
+            </w:r>
+            <w:r>
+              <w:rPr>
+                <w:rFonts w:ascii="Arial" w:hAnsi="Arial"/>
+                <w:b/>
+                <w:color w:val="7030A0"/>
+                <w:sz w:val="24"/>
+                <w:szCs w:val="24"/>
+              </w:rPr>
+              <w:t xml:space="preserve">loaned </w:t>
+            </w:r>
+            <w:r>
+              <w:rPr>
+                <w:rFonts w:ascii="Arial" w:hAnsi="Arial"/>
+                <w:b/>
+                <w:color w:val="7030A0"/>
+                <w:sz w:val="24"/>
+                <w:szCs w:val="24"/>
+              </w:rPr>
+              <w:t>book with partial fine restrictions - success</w:t>
+            </w:r>
+          </w:p>
+        </w:tc>
+      </w:tr>
+      <w:tr>
+        <w:trPr>
+          <w:cantSplit/>
+          <w:tblHeader/>
+        </w:trPr>
+        <w:tc>
+          <w:tcPr>
+            <w:tcW w:w="1980" w:type="dxa"/>
+            <w:gridSpan w:val="2"/>
+            <w:tcBorders>
+              <w:top w:val="single" w:sz="6" w:space="0" w:color="auto"/>
+              <w:left w:val="single" w:sz="4" w:space="0" w:color="auto"/>
+              <w:bottom w:val="single" w:sz="6" w:space="0" w:color="auto"/>
+              <w:right w:val="single" w:sz="6" w:space="0" w:color="auto"/>
+            </w:tcBorders>
+          </w:tcPr>
+          <w:p>
+            <w:pPr>
+              <w:pStyle w:val="bp"/>
+              <w:rPr>
+                <w:b/>
+              </w:rPr>
+            </w:pPr>
+            <w:r>
+              <w:rPr>
+                <w:b/>
+              </w:rPr>
+              <w:t>Use Case Tested:</w:t>
+            </w:r>
+          </w:p>
+        </w:tc>
+        <w:tc>
+          <w:tcPr>
+            <w:tcW w:w="11198" w:type="dxa"/>
+            <w:gridSpan w:val="6"/>
+            <w:tcBorders>
+              <w:top w:val="single" w:sz="6" w:space="0" w:color="auto"/>
+              <w:left w:val="single" w:sz="6" w:space="0" w:color="auto"/>
+              <w:bottom w:val="single" w:sz="6" w:space="0" w:color="auto"/>
+              <w:right w:val="single" w:sz="4" w:space="0" w:color="auto"/>
+            </w:tcBorders>
+          </w:tcPr>
+          <w:p>
+            <w:pPr>
+              <w:pStyle w:val="bp"/>
+              <w:rPr>
+                <w:color w:val="0000FF"/>
+                <w:sz w:val="24"/>
+                <w:szCs w:val="24"/>
+              </w:rPr>
+            </w:pPr>
+            <w:r>
+              <w:rPr>
+                <w:rFonts w:ascii="Arial" w:hAnsi="Arial"/>
+                <w:sz w:val="20"/>
+              </w:rPr>
+              <w:t>Borrow Book</w:t>
+            </w:r>
+          </w:p>
+        </w:tc>
+      </w:tr>
+      <w:tr>
+        <w:trPr>
+          <w:cantSplit/>
+          <w:trHeight w:val="355"/>
+          <w:tblHeader/>
+        </w:trPr>
+        <w:tc>
+          <w:tcPr>
+            <w:tcW w:w="1980" w:type="dxa"/>
+            <w:gridSpan w:val="2"/>
+            <w:tcBorders>
+              <w:top w:val="single" w:sz="6" w:space="0" w:color="auto"/>
+              <w:left w:val="single" w:sz="4" w:space="0" w:color="auto"/>
+              <w:bottom w:val="single" w:sz="6" w:space="0" w:color="auto"/>
+              <w:right w:val="single" w:sz="6" w:space="0" w:color="auto"/>
+            </w:tcBorders>
+          </w:tcPr>
+          <w:p>
+            <w:pPr>
+              <w:pStyle w:val="bp"/>
+              <w:rPr>
+                <w:b/>
+              </w:rPr>
+            </w:pPr>
+            <w:r>
+              <w:rPr>
+                <w:b/>
+              </w:rPr>
+              <w:t>Test Description:</w:t>
+            </w:r>
+          </w:p>
+        </w:tc>
+        <w:tc>
+          <w:tcPr>
+            <w:tcW w:w="11198" w:type="dxa"/>
+            <w:gridSpan w:val="6"/>
+            <w:tcBorders>
+              <w:top w:val="single" w:sz="6" w:space="0" w:color="auto"/>
+              <w:left w:val="single" w:sz="6" w:space="0" w:color="auto"/>
+              <w:bottom w:val="single" w:sz="6" w:space="0" w:color="auto"/>
+              <w:right w:val="single" w:sz="4" w:space="0" w:color="auto"/>
+            </w:tcBorders>
+          </w:tcPr>
+          <w:p>
+            <w:pPr>
+              <w:pStyle w:val="bp"/>
+              <w:rPr>
+                <w:color w:val="0000FF"/>
+                <w:sz w:val="24"/>
+                <w:szCs w:val="24"/>
+              </w:rPr>
+            </w:pPr>
+            <w:r>
+              <w:rPr>
+                <w:rFonts w:ascii="Arial" w:hAnsi="Arial"/>
+                <w:sz w:val="20"/>
+              </w:rPr>
+              <w:t>Navigate through the UI and borrow a book</w:t>
+            </w:r>
+          </w:p>
+        </w:tc>
+      </w:tr>
+      <w:tr>
+        <w:trPr>
+          <w:cantSplit/>
+          <w:tblHeader/>
+        </w:trPr>
+        <w:tc>
+          <w:tcPr>
+            <w:tcW w:w="1980" w:type="dxa"/>
+            <w:gridSpan w:val="2"/>
+            <w:tcBorders>
+              <w:top w:val="single" w:sz="4" w:space="0" w:color="auto"/>
+              <w:left w:val="single" w:sz="4" w:space="0" w:color="auto"/>
+              <w:bottom w:val="single" w:sz="6" w:space="0" w:color="auto"/>
+              <w:right w:val="single" w:sz="6" w:space="0" w:color="auto"/>
+            </w:tcBorders>
+          </w:tcPr>
+          <w:p>
+            <w:pPr>
+              <w:pStyle w:val="bp"/>
+              <w:rPr>
+                <w:b/>
+              </w:rPr>
+            </w:pPr>
+            <w:r>
+              <w:rPr>
+                <w:b/>
+              </w:rPr>
+              <w:t>Pre-conditions:</w:t>
+            </w:r>
+          </w:p>
+        </w:tc>
+        <w:tc>
+          <w:tcPr>
+            <w:tcW w:w="3732" w:type="dxa"/>
+            <w:tcBorders>
+              <w:top w:val="single" w:sz="4" w:space="0" w:color="auto"/>
+              <w:left w:val="single" w:sz="6" w:space="0" w:color="auto"/>
+              <w:bottom w:val="single" w:sz="6" w:space="0" w:color="auto"/>
+              <w:right w:val="single" w:sz="4" w:space="0" w:color="auto"/>
+            </w:tcBorders>
+          </w:tcPr>
+          <w:p>
+            <w:pPr>
+              <w:pStyle w:val="bp"/>
+              <w:numPr>
+                <w:ilvl w:val="0"/>
+                <w:numId w:val="31"/>
+              </w:numPr>
+              <w:spacing w:before="0" w:after="0"/>
+              <w:rPr>
+                <w:rFonts w:ascii="Arial" w:hAnsi="Arial"/>
+                <w:sz w:val="20"/>
+              </w:rPr>
+            </w:pPr>
+            <w:r>
+              <w:rPr>
+                <w:rFonts w:ascii="Arial" w:hAnsi="Arial"/>
+                <w:sz w:val="20"/>
+              </w:rPr>
+              <w:t>Test data created</w:t>
+            </w:r>
+          </w:p>
+          <w:p>
+            <w:pPr>
+              <w:pStyle w:val="bp"/>
+              <w:numPr>
+                <w:ilvl w:val="0"/>
+                <w:numId w:val="31"/>
+              </w:numPr>
+              <w:spacing w:before="0" w:after="0"/>
+              <w:rPr>
+                <w:rFonts w:ascii="Arial" w:hAnsi="Arial"/>
+                <w:sz w:val="20"/>
+              </w:rPr>
+            </w:pPr>
+            <w:r>
+              <w:rPr>
+                <w:rFonts w:ascii="Arial" w:hAnsi="Arial"/>
+                <w:sz w:val="20"/>
+              </w:rPr>
+              <w:t>Program just opened (hasn’t had a member selected yet)</w:t>
+            </w:r>
+          </w:p>
+          <w:p>
+            <w:pPr>
+              <w:pStyle w:val="bp"/>
+              <w:numPr>
+                <w:ilvl w:val="0"/>
+                <w:numId w:val="31"/>
+              </w:numPr>
+              <w:spacing w:before="0" w:after="0"/>
+              <w:rPr>
+                <w:rFonts w:ascii="Arial" w:hAnsi="Arial"/>
+                <w:sz w:val="20"/>
+              </w:rPr>
+            </w:pPr>
+            <w:r>
+              <w:rPr>
+                <w:rFonts w:ascii="Arial" w:hAnsi="Arial"/>
+                <w:sz w:val="20"/>
+              </w:rPr>
+              <w:t>At ‘Created’ main display panel</w:t>
+            </w:r>
+          </w:p>
+        </w:tc>
+        <w:tc>
+          <w:tcPr>
+            <w:tcW w:w="1796" w:type="dxa"/>
+            <w:gridSpan w:val="2"/>
+            <w:tcBorders>
+              <w:top w:val="single" w:sz="4" w:space="0" w:color="auto"/>
+              <w:left w:val="single" w:sz="6" w:space="0" w:color="auto"/>
+              <w:bottom w:val="single" w:sz="6" w:space="0" w:color="auto"/>
+              <w:right w:val="single" w:sz="4" w:space="0" w:color="auto"/>
+            </w:tcBorders>
+          </w:tcPr>
+          <w:p>
+            <w:pPr>
+              <w:pStyle w:val="bp"/>
+              <w:spacing w:before="0" w:after="0"/>
+              <w:rPr>
+                <w:rFonts w:ascii="Arial" w:hAnsi="Arial"/>
+                <w:b/>
+                <w:sz w:val="20"/>
+              </w:rPr>
+            </w:pPr>
+            <w:proofErr w:type="spellStart"/>
+            <w:r>
+              <w:rPr>
+                <w:rFonts w:ascii="Arial" w:hAnsi="Arial"/>
+                <w:b/>
+                <w:sz w:val="20"/>
+              </w:rPr>
+              <w:t>Postconditions</w:t>
+            </w:r>
+            <w:proofErr w:type="spellEnd"/>
+            <w:r>
+              <w:rPr>
+                <w:rFonts w:ascii="Arial" w:hAnsi="Arial"/>
+                <w:b/>
+                <w:sz w:val="20"/>
+              </w:rPr>
+              <w:t>:</w:t>
+            </w:r>
+          </w:p>
+        </w:tc>
+        <w:tc>
+          <w:tcPr>
+            <w:tcW w:w="5670" w:type="dxa"/>
+            <w:gridSpan w:val="3"/>
+            <w:tcBorders>
+              <w:top w:val="single" w:sz="4" w:space="0" w:color="auto"/>
+              <w:left w:val="single" w:sz="6" w:space="0" w:color="auto"/>
+              <w:bottom w:val="single" w:sz="6" w:space="0" w:color="auto"/>
+              <w:right w:val="single" w:sz="4" w:space="0" w:color="auto"/>
+            </w:tcBorders>
+          </w:tcPr>
+          <w:p>
+            <w:pPr>
+              <w:pStyle w:val="bp"/>
+              <w:numPr>
+                <w:ilvl w:val="0"/>
+                <w:numId w:val="38"/>
+              </w:numPr>
+              <w:spacing w:before="0" w:after="0"/>
+              <w:rPr>
+                <w:rFonts w:ascii="Arial" w:hAnsi="Arial"/>
+                <w:sz w:val="20"/>
+              </w:rPr>
+            </w:pPr>
+            <w:r>
+              <w:rPr>
+                <w:rFonts w:ascii="Arial" w:hAnsi="Arial"/>
+                <w:sz w:val="20"/>
+              </w:rPr>
+              <w:t>When borrower repeats this procedure up to Step 2, the loan that appeared in the Confirming panel appears under existing loans (confirmed by steps 6-7)</w:t>
+            </w:r>
+          </w:p>
+        </w:tc>
+      </w:tr>
+      <w:tr>
+        <w:trPr>
+          <w:cantSplit/>
+          <w:tblHeader/>
+        </w:trPr>
+        <w:tc>
+          <w:tcPr>
+            <w:tcW w:w="1980" w:type="dxa"/>
+            <w:gridSpan w:val="2"/>
+            <w:tcBorders>
+              <w:top w:val="single" w:sz="6" w:space="0" w:color="auto"/>
+              <w:left w:val="single" w:sz="4" w:space="0" w:color="auto"/>
+              <w:bottom w:val="single" w:sz="6" w:space="0" w:color="auto"/>
+              <w:right w:val="single" w:sz="6" w:space="0" w:color="auto"/>
+            </w:tcBorders>
+          </w:tcPr>
+          <w:p>
+            <w:pPr>
+              <w:pStyle w:val="bp"/>
+              <w:rPr>
+                <w:b/>
+              </w:rPr>
+            </w:pPr>
+            <w:r>
+              <w:rPr>
+                <w:b/>
+              </w:rPr>
+              <w:t>Notes:</w:t>
+            </w:r>
+          </w:p>
+        </w:tc>
+        <w:tc>
+          <w:tcPr>
+            <w:tcW w:w="11198" w:type="dxa"/>
+            <w:gridSpan w:val="6"/>
+            <w:tcBorders>
+              <w:top w:val="single" w:sz="6" w:space="0" w:color="auto"/>
+              <w:left w:val="single" w:sz="6" w:space="0" w:color="auto"/>
+              <w:bottom w:val="single" w:sz="6" w:space="0" w:color="auto"/>
+              <w:right w:val="single" w:sz="4" w:space="0" w:color="auto"/>
+            </w:tcBorders>
+          </w:tcPr>
+          <w:p>
+            <w:pPr>
+              <w:pStyle w:val="bp"/>
+              <w:numPr>
+                <w:ilvl w:val="0"/>
+                <w:numId w:val="32"/>
+              </w:numPr>
+              <w:spacing w:before="0" w:after="0"/>
+              <w:rPr>
+                <w:rFonts w:ascii="Arial" w:hAnsi="Arial"/>
+                <w:sz w:val="20"/>
+              </w:rPr>
+            </w:pPr>
+          </w:p>
+        </w:tc>
+      </w:tr>
+      <w:tr>
+        <w:trPr>
+          <w:cantSplit/>
+          <w:trHeight w:val="593"/>
+          <w:tblHeader/>
+        </w:trPr>
+        <w:tc>
+          <w:tcPr>
+            <w:tcW w:w="1980" w:type="dxa"/>
+            <w:gridSpan w:val="2"/>
+            <w:tcBorders>
+              <w:top w:val="single" w:sz="6" w:space="0" w:color="auto"/>
+              <w:left w:val="single" w:sz="4" w:space="0" w:color="auto"/>
+              <w:bottom w:val="single" w:sz="4" w:space="0" w:color="auto"/>
+              <w:right w:val="single" w:sz="6" w:space="0" w:color="auto"/>
+            </w:tcBorders>
+          </w:tcPr>
+          <w:p>
+            <w:pPr>
+              <w:pStyle w:val="bp"/>
+              <w:spacing w:before="0" w:after="0"/>
+              <w:rPr>
+                <w:b/>
+              </w:rPr>
+            </w:pPr>
+            <w:r>
+              <w:rPr>
+                <w:b/>
+              </w:rPr>
+              <w:t>Result (Pass/Fail/Warning/Incomplete)</w:t>
+            </w:r>
+          </w:p>
+        </w:tc>
+        <w:tc>
+          <w:tcPr>
+            <w:tcW w:w="11198" w:type="dxa"/>
+            <w:gridSpan w:val="6"/>
+            <w:tcBorders>
+              <w:top w:val="single" w:sz="6" w:space="0" w:color="auto"/>
+              <w:left w:val="single" w:sz="6" w:space="0" w:color="auto"/>
+              <w:bottom w:val="single" w:sz="4" w:space="0" w:color="auto"/>
+              <w:right w:val="single" w:sz="4" w:space="0" w:color="auto"/>
+            </w:tcBorders>
+          </w:tcPr>
+          <w:p>
+            <w:pPr>
+              <w:pStyle w:val="bp"/>
+              <w:rPr>
+                <w:b/>
+                <w:bCs/>
+                <w:color w:val="FF0000"/>
+                <w:sz w:val="24"/>
+              </w:rPr>
+            </w:pPr>
+            <w:r>
+              <w:rPr>
+                <w:b/>
+                <w:bCs/>
+                <w:color w:val="00B050"/>
+                <w:sz w:val="24"/>
+              </w:rPr>
+              <w:t>Pass</w:t>
+            </w:r>
+          </w:p>
+        </w:tc>
+      </w:tr>
+      <w:tr>
+        <w:tblPrEx>
+          <w:tblBorders>
+            <w:top w:val="single" w:sz="6" w:space="0" w:color="auto"/>
+            <w:left w:val="single" w:sz="6" w:space="0" w:color="auto"/>
+            <w:bottom w:val="single" w:sz="6" w:space="0" w:color="auto"/>
+            <w:right w:val="single" w:sz="6" w:space="0" w:color="auto"/>
+            <w:insideH w:val="single" w:sz="6" w:space="0" w:color="auto"/>
+            <w:insideV w:val="single" w:sz="6" w:space="0" w:color="auto"/>
+          </w:tblBorders>
+        </w:tblPrEx>
+        <w:trPr>
+          <w:cantSplit/>
+          <w:trHeight w:val="80"/>
+          <w:tblHeader/>
+        </w:trPr>
+        <w:tc>
+          <w:tcPr>
+            <w:tcW w:w="558" w:type="dxa"/>
+            <w:tcBorders>
+              <w:bottom w:val="single" w:sz="4" w:space="0" w:color="auto"/>
+              <w:right w:val="single" w:sz="4" w:space="0" w:color="auto"/>
+            </w:tcBorders>
+            <w:shd w:val="clear" w:color="auto" w:fill="C0C0C0"/>
+          </w:tcPr>
+          <w:p>
+            <w:pPr>
+              <w:pStyle w:val="proc"/>
+              <w:jc w:val="center"/>
+              <w:rPr>
+                <w:sz w:val="24"/>
+              </w:rPr>
+            </w:pPr>
+          </w:p>
+        </w:tc>
+        <w:tc>
+          <w:tcPr>
+            <w:tcW w:w="5596" w:type="dxa"/>
+            <w:gridSpan w:val="3"/>
+            <w:tcBorders>
+              <w:left w:val="single" w:sz="4" w:space="0" w:color="auto"/>
+              <w:bottom w:val="single" w:sz="4" w:space="0" w:color="auto"/>
+            </w:tcBorders>
+            <w:shd w:val="clear" w:color="auto" w:fill="C0C0C0"/>
+          </w:tcPr>
+          <w:p>
+            <w:pPr>
+              <w:pStyle w:val="proc"/>
+              <w:jc w:val="center"/>
+              <w:rPr>
+                <w:color w:val="7030A0"/>
+                <w:sz w:val="24"/>
+              </w:rPr>
+            </w:pPr>
+            <w:r>
+              <w:rPr>
+                <w:b/>
+                <w:color w:val="7030A0"/>
+                <w:sz w:val="24"/>
+              </w:rPr>
+              <w:t>TEST STEP</w:t>
+            </w:r>
+          </w:p>
+        </w:tc>
+        <w:tc>
+          <w:tcPr>
+            <w:tcW w:w="5596" w:type="dxa"/>
+            <w:gridSpan w:val="2"/>
+            <w:shd w:val="clear" w:color="auto" w:fill="C0C0C0"/>
+          </w:tcPr>
+          <w:p>
+            <w:pPr>
+              <w:pStyle w:val="bp"/>
+              <w:jc w:val="center"/>
+              <w:rPr>
+                <w:color w:val="7030A0"/>
+                <w:sz w:val="24"/>
+              </w:rPr>
+            </w:pPr>
+            <w:r>
+              <w:rPr>
+                <w:b/>
+                <w:color w:val="7030A0"/>
+                <w:sz w:val="24"/>
+              </w:rPr>
+              <w:t>EXPECTED TEST RESULTS</w:t>
+            </w:r>
+          </w:p>
+        </w:tc>
+        <w:tc>
+          <w:tcPr>
+            <w:tcW w:w="714" w:type="dxa"/>
+            <w:shd w:val="clear" w:color="auto" w:fill="C0C0C0"/>
+          </w:tcPr>
+          <w:p>
+            <w:pPr>
+              <w:pStyle w:val="RowHeadings"/>
+              <w:spacing w:before="80" w:after="80"/>
+              <w:jc w:val="center"/>
+              <w:rPr>
+                <w:rFonts w:ascii="Times New Roman" w:hAnsi="Times New Roman"/>
+                <w:color w:val="7030A0"/>
+                <w:sz w:val="22"/>
+              </w:rPr>
+            </w:pPr>
+            <w:r>
+              <w:rPr>
+                <w:rFonts w:ascii="Times New Roman" w:hAnsi="Times New Roman"/>
+                <w:color w:val="7030A0"/>
+                <w:sz w:val="22"/>
+              </w:rPr>
+              <w:t>P</w:t>
+            </w:r>
+          </w:p>
+        </w:tc>
+        <w:tc>
+          <w:tcPr>
+            <w:tcW w:w="714" w:type="dxa"/>
+            <w:shd w:val="clear" w:color="auto" w:fill="C0C0C0"/>
+          </w:tcPr>
+          <w:p>
+            <w:pPr>
+              <w:pStyle w:val="RowHeadings"/>
+              <w:spacing w:before="80" w:after="80"/>
+              <w:jc w:val="center"/>
+              <w:rPr>
+                <w:rFonts w:ascii="Times New Roman" w:hAnsi="Times New Roman"/>
+                <w:color w:val="7030A0"/>
+                <w:sz w:val="22"/>
+              </w:rPr>
+            </w:pPr>
+            <w:r>
+              <w:rPr>
+                <w:rFonts w:ascii="Times New Roman" w:hAnsi="Times New Roman"/>
+                <w:color w:val="7030A0"/>
+                <w:sz w:val="22"/>
+              </w:rPr>
+              <w:t>F</w:t>
+            </w:r>
+          </w:p>
+        </w:tc>
+      </w:tr>
+      <w:tr>
+        <w:tblPrEx>
+          <w:tblBorders>
+            <w:top w:val="single" w:sz="6" w:space="0" w:color="auto"/>
+            <w:left w:val="single" w:sz="6" w:space="0" w:color="auto"/>
+            <w:bottom w:val="single" w:sz="6" w:space="0" w:color="auto"/>
+            <w:right w:val="single" w:sz="6" w:space="0" w:color="auto"/>
+            <w:insideH w:val="single" w:sz="6" w:space="0" w:color="auto"/>
+            <w:insideV w:val="single" w:sz="6" w:space="0" w:color="auto"/>
+          </w:tblBorders>
+        </w:tblPrEx>
+        <w:trPr>
+          <w:cantSplit/>
+          <w:trHeight w:val="80"/>
+        </w:trPr>
+        <w:tc>
+          <w:tcPr>
+            <w:tcW w:w="558" w:type="dxa"/>
+            <w:tcBorders>
+              <w:top w:val="single" w:sz="4" w:space="0" w:color="auto"/>
+              <w:right w:val="single" w:sz="4" w:space="0" w:color="auto"/>
+            </w:tcBorders>
+          </w:tcPr>
+          <w:p>
+            <w:pPr>
+              <w:pStyle w:val="proc"/>
+              <w:numPr>
+                <w:ilvl w:val="0"/>
+                <w:numId w:val="4"/>
+              </w:numPr>
+              <w:rPr>
+                <w:sz w:val="24"/>
+              </w:rPr>
+            </w:pPr>
+          </w:p>
+        </w:tc>
+        <w:tc>
+          <w:tcPr>
+            <w:tcW w:w="5596" w:type="dxa"/>
+            <w:gridSpan w:val="3"/>
+            <w:tcBorders>
+              <w:top w:val="single" w:sz="4" w:space="0" w:color="auto"/>
+              <w:left w:val="single" w:sz="4" w:space="0" w:color="auto"/>
+            </w:tcBorders>
+          </w:tcPr>
+          <w:p>
+            <w:pPr>
+              <w:pStyle w:val="proc"/>
+              <w:ind w:left="360" w:hanging="360"/>
+              <w:rPr>
+                <w:sz w:val="24"/>
+              </w:rPr>
+            </w:pPr>
+            <w:r>
+              <w:rPr>
+                <w:sz w:val="24"/>
+              </w:rPr>
+              <w:t>Click Borrow Books</w:t>
+            </w:r>
+          </w:p>
+        </w:tc>
+        <w:tc>
+          <w:tcPr>
+            <w:tcW w:w="5596" w:type="dxa"/>
+            <w:gridSpan w:val="2"/>
+          </w:tcPr>
+          <w:p>
+            <w:pPr>
+              <w:pStyle w:val="bp"/>
+              <w:numPr>
+                <w:ilvl w:val="0"/>
+                <w:numId w:val="33"/>
+              </w:numPr>
+              <w:rPr>
+                <w:sz w:val="24"/>
+              </w:rPr>
+            </w:pPr>
+            <w:r>
+              <w:rPr>
+                <w:sz w:val="24"/>
+              </w:rPr>
+              <w:t>Swipe Card panel enabled</w:t>
+            </w:r>
+          </w:p>
+          <w:p>
+            <w:pPr>
+              <w:pStyle w:val="bp"/>
+              <w:numPr>
+                <w:ilvl w:val="0"/>
+                <w:numId w:val="33"/>
+              </w:numPr>
+              <w:rPr>
+                <w:sz w:val="24"/>
+              </w:rPr>
+            </w:pPr>
+            <w:r>
+              <w:rPr>
+                <w:sz w:val="24"/>
+              </w:rPr>
+              <w:t>Other non-main panels disabled</w:t>
+            </w:r>
+          </w:p>
+          <w:p>
+            <w:pPr>
+              <w:pStyle w:val="bp"/>
+              <w:numPr>
+                <w:ilvl w:val="0"/>
+                <w:numId w:val="33"/>
+              </w:numPr>
+              <w:rPr>
+                <w:sz w:val="24"/>
+              </w:rPr>
+            </w:pPr>
+            <w:r>
+              <w:rPr>
+                <w:sz w:val="24"/>
+              </w:rPr>
+              <w:t xml:space="preserve">Main panel changes to ‘Swipe Card’ state </w:t>
+            </w:r>
+          </w:p>
+        </w:tc>
+        <w:tc>
+          <w:tcPr>
+            <w:tcW w:w="714" w:type="dxa"/>
+          </w:tcPr>
+          <w:p>
+            <w:pPr>
+              <w:pStyle w:val="RowHeadings"/>
+              <w:spacing w:before="80" w:after="80"/>
+              <w:jc w:val="center"/>
+            </w:pPr>
+            <w:r>
+              <w:t>Y</w:t>
+            </w:r>
+          </w:p>
+        </w:tc>
+        <w:tc>
+          <w:tcPr>
+            <w:tcW w:w="714" w:type="dxa"/>
+          </w:tcPr>
+          <w:p>
+            <w:pPr>
+              <w:pStyle w:val="RowHeadings"/>
+              <w:spacing w:before="80" w:after="80"/>
+            </w:pPr>
+          </w:p>
+        </w:tc>
+      </w:tr>
+      <w:tr>
+        <w:tblPrEx>
+          <w:tblBorders>
+            <w:top w:val="single" w:sz="6" w:space="0" w:color="auto"/>
+            <w:left w:val="single" w:sz="6" w:space="0" w:color="auto"/>
+            <w:bottom w:val="single" w:sz="6" w:space="0" w:color="auto"/>
+            <w:right w:val="single" w:sz="6" w:space="0" w:color="auto"/>
+            <w:insideH w:val="single" w:sz="6" w:space="0" w:color="auto"/>
+            <w:insideV w:val="single" w:sz="6" w:space="0" w:color="auto"/>
+          </w:tblBorders>
+        </w:tblPrEx>
+        <w:trPr>
+          <w:cantSplit/>
+          <w:trHeight w:val="80"/>
+        </w:trPr>
+        <w:tc>
+          <w:tcPr>
+            <w:tcW w:w="558" w:type="dxa"/>
+            <w:tcBorders>
+              <w:right w:val="single" w:sz="4" w:space="0" w:color="auto"/>
+            </w:tcBorders>
+          </w:tcPr>
+          <w:p>
+            <w:pPr>
+              <w:pStyle w:val="proc"/>
+              <w:rPr>
+                <w:sz w:val="24"/>
+              </w:rPr>
+            </w:pPr>
+            <w:r>
+              <w:rPr>
+                <w:sz w:val="24"/>
+              </w:rPr>
+              <w:t>2.</w:t>
+            </w:r>
+          </w:p>
+        </w:tc>
+        <w:tc>
+          <w:tcPr>
+            <w:tcW w:w="5596" w:type="dxa"/>
+            <w:gridSpan w:val="3"/>
+            <w:tcBorders>
+              <w:left w:val="single" w:sz="4" w:space="0" w:color="auto"/>
+            </w:tcBorders>
+          </w:tcPr>
+          <w:p>
+            <w:pPr>
+              <w:pStyle w:val="proc"/>
+              <w:rPr>
+                <w:sz w:val="24"/>
+              </w:rPr>
+            </w:pPr>
+            <w:r>
+              <w:rPr>
+                <w:sz w:val="24"/>
+              </w:rPr>
+              <w:t>Enter member id (4) and click Swipe Card</w:t>
+            </w:r>
+          </w:p>
+        </w:tc>
+        <w:tc>
+          <w:tcPr>
+            <w:tcW w:w="5596" w:type="dxa"/>
+            <w:gridSpan w:val="2"/>
+          </w:tcPr>
+          <w:p>
+            <w:pPr>
+              <w:pStyle w:val="bp"/>
+              <w:numPr>
+                <w:ilvl w:val="0"/>
+                <w:numId w:val="34"/>
+              </w:numPr>
+              <w:rPr>
+                <w:sz w:val="24"/>
+              </w:rPr>
+            </w:pPr>
+            <w:r>
+              <w:rPr>
+                <w:sz w:val="24"/>
+              </w:rPr>
+              <w:t>Swipe Card panel disabled</w:t>
+            </w:r>
+          </w:p>
+          <w:p>
+            <w:pPr>
+              <w:pStyle w:val="bp"/>
+              <w:numPr>
+                <w:ilvl w:val="0"/>
+                <w:numId w:val="34"/>
+              </w:numPr>
+              <w:rPr>
+                <w:sz w:val="24"/>
+              </w:rPr>
+            </w:pPr>
+            <w:r>
+              <w:rPr>
+                <w:sz w:val="24"/>
+              </w:rPr>
+              <w:t>Scan Book panel enabled</w:t>
+            </w:r>
+          </w:p>
+          <w:p>
+            <w:pPr>
+              <w:pStyle w:val="bp"/>
+              <w:numPr>
+                <w:ilvl w:val="0"/>
+                <w:numId w:val="34"/>
+              </w:numPr>
+              <w:rPr>
+                <w:sz w:val="24"/>
+              </w:rPr>
+            </w:pPr>
+            <w:r>
+              <w:rPr>
+                <w:sz w:val="24"/>
+              </w:rPr>
+              <w:t>Main panel changes to ‘Scan Book’ state</w:t>
+            </w:r>
+          </w:p>
+          <w:p>
+            <w:pPr>
+              <w:pStyle w:val="bp"/>
+              <w:numPr>
+                <w:ilvl w:val="0"/>
+                <w:numId w:val="34"/>
+              </w:numPr>
+              <w:rPr>
+                <w:sz w:val="24"/>
+              </w:rPr>
+            </w:pPr>
+            <w:r>
+              <w:rPr>
+                <w:sz w:val="24"/>
+              </w:rPr>
+              <w:t>Member details (4) displayed</w:t>
+            </w:r>
+          </w:p>
+          <w:p>
+            <w:pPr>
+              <w:pStyle w:val="bp"/>
+              <w:numPr>
+                <w:ilvl w:val="0"/>
+                <w:numId w:val="34"/>
+              </w:numPr>
+              <w:rPr>
+                <w:sz w:val="24"/>
+              </w:rPr>
+            </w:pPr>
+            <w:r>
+              <w:rPr>
+                <w:sz w:val="24"/>
+              </w:rPr>
+              <w:t>Fines (less than maximum fine) displayed in Restricted section</w:t>
+            </w:r>
+          </w:p>
+          <w:p>
+            <w:pPr>
+              <w:pStyle w:val="bp"/>
+              <w:numPr>
+                <w:ilvl w:val="0"/>
+                <w:numId w:val="34"/>
+              </w:numPr>
+              <w:rPr>
+                <w:sz w:val="24"/>
+              </w:rPr>
+            </w:pPr>
+            <w:r>
+              <w:rPr>
+                <w:sz w:val="24"/>
+              </w:rPr>
+              <w:t>No loans displayed in existing loans section</w:t>
+            </w:r>
+          </w:p>
+        </w:tc>
+        <w:tc>
+          <w:tcPr>
+            <w:tcW w:w="714" w:type="dxa"/>
+          </w:tcPr>
+          <w:p>
+            <w:pPr>
+              <w:pStyle w:val="RowHeadings"/>
+              <w:spacing w:before="80" w:after="80"/>
+              <w:jc w:val="center"/>
+            </w:pPr>
+            <w:r>
+              <w:t>Y</w:t>
+            </w:r>
+          </w:p>
+        </w:tc>
+        <w:tc>
+          <w:tcPr>
+            <w:tcW w:w="714" w:type="dxa"/>
+          </w:tcPr>
+          <w:p>
+            <w:pPr>
+              <w:pStyle w:val="RowHeadings"/>
+              <w:spacing w:before="80" w:after="80"/>
+            </w:pPr>
+          </w:p>
+        </w:tc>
+      </w:tr>
+      <w:tr>
+        <w:tblPrEx>
+          <w:tblBorders>
+            <w:top w:val="single" w:sz="6" w:space="0" w:color="auto"/>
+            <w:left w:val="single" w:sz="6" w:space="0" w:color="auto"/>
+            <w:bottom w:val="single" w:sz="6" w:space="0" w:color="auto"/>
+            <w:right w:val="single" w:sz="6" w:space="0" w:color="auto"/>
+            <w:insideH w:val="single" w:sz="6" w:space="0" w:color="auto"/>
+            <w:insideV w:val="single" w:sz="6" w:space="0" w:color="auto"/>
+          </w:tblBorders>
+        </w:tblPrEx>
+        <w:trPr>
+          <w:cantSplit/>
+          <w:trHeight w:val="80"/>
+        </w:trPr>
+        <w:tc>
+          <w:tcPr>
+            <w:tcW w:w="558" w:type="dxa"/>
+            <w:tcBorders>
+              <w:right w:val="single" w:sz="4" w:space="0" w:color="auto"/>
+            </w:tcBorders>
+          </w:tcPr>
+          <w:p>
+            <w:pPr>
+              <w:pStyle w:val="proc"/>
+              <w:rPr>
+                <w:sz w:val="24"/>
+              </w:rPr>
+            </w:pPr>
+            <w:r>
+              <w:rPr>
+                <w:sz w:val="24"/>
+              </w:rPr>
+              <w:t>2.</w:t>
+            </w:r>
+          </w:p>
+        </w:tc>
+        <w:tc>
+          <w:tcPr>
+            <w:tcW w:w="5596" w:type="dxa"/>
+            <w:gridSpan w:val="3"/>
+            <w:tcBorders>
+              <w:left w:val="single" w:sz="4" w:space="0" w:color="auto"/>
+            </w:tcBorders>
+          </w:tcPr>
+          <w:p>
+            <w:pPr>
+              <w:pStyle w:val="proc"/>
+              <w:rPr>
+                <w:sz w:val="24"/>
+              </w:rPr>
+            </w:pPr>
+            <w:r>
+              <w:rPr>
+                <w:sz w:val="24"/>
+              </w:rPr>
+              <w:t>Enter book id (2) into Scan Book panel</w:t>
+            </w:r>
+          </w:p>
+        </w:tc>
+        <w:tc>
+          <w:tcPr>
+            <w:tcW w:w="5596" w:type="dxa"/>
+            <w:gridSpan w:val="2"/>
+          </w:tcPr>
+          <w:p>
+            <w:pPr>
+              <w:pStyle w:val="bp"/>
+              <w:numPr>
+                <w:ilvl w:val="0"/>
+                <w:numId w:val="35"/>
+              </w:numPr>
+              <w:rPr>
+                <w:sz w:val="24"/>
+              </w:rPr>
+            </w:pPr>
+            <w:r>
+              <w:rPr>
+                <w:sz w:val="24"/>
+              </w:rPr>
+              <w:t>Error message at bottom of main display: ‘Book 2 is on loan’</w:t>
+            </w:r>
+          </w:p>
+        </w:tc>
+        <w:tc>
+          <w:tcPr>
+            <w:tcW w:w="714" w:type="dxa"/>
+          </w:tcPr>
+          <w:p>
+            <w:pPr>
+              <w:pStyle w:val="RowHeadings"/>
+              <w:spacing w:before="80" w:after="80"/>
+              <w:jc w:val="center"/>
+            </w:pPr>
+            <w:r>
+              <w:t>Y</w:t>
+            </w:r>
+          </w:p>
+        </w:tc>
+        <w:tc>
+          <w:tcPr>
+            <w:tcW w:w="714" w:type="dxa"/>
+          </w:tcPr>
+          <w:p>
+            <w:pPr>
+              <w:pStyle w:val="RowHeadings"/>
+              <w:spacing w:before="80" w:after="80"/>
+            </w:pPr>
+          </w:p>
+        </w:tc>
+      </w:tr>
+      <w:tr>
+        <w:tblPrEx>
+          <w:tblBorders>
+            <w:top w:val="single" w:sz="6" w:space="0" w:color="auto"/>
+            <w:left w:val="single" w:sz="6" w:space="0" w:color="auto"/>
+            <w:bottom w:val="single" w:sz="6" w:space="0" w:color="auto"/>
+            <w:right w:val="single" w:sz="6" w:space="0" w:color="auto"/>
+            <w:insideH w:val="single" w:sz="6" w:space="0" w:color="auto"/>
+            <w:insideV w:val="single" w:sz="6" w:space="0" w:color="auto"/>
+          </w:tblBorders>
+        </w:tblPrEx>
+        <w:trPr>
+          <w:cantSplit/>
+          <w:trHeight w:val="80"/>
+        </w:trPr>
+        <w:tc>
+          <w:tcPr>
+            <w:tcW w:w="558" w:type="dxa"/>
+            <w:tcBorders>
+              <w:right w:val="single" w:sz="4" w:space="0" w:color="auto"/>
+            </w:tcBorders>
+          </w:tcPr>
+          <w:p>
+            <w:pPr>
+              <w:pStyle w:val="proc"/>
+              <w:rPr>
+                <w:sz w:val="24"/>
+              </w:rPr>
+            </w:pPr>
+            <w:r>
+              <w:rPr>
+                <w:sz w:val="24"/>
+              </w:rPr>
+              <w:lastRenderedPageBreak/>
+              <w:t>3.</w:t>
+            </w:r>
+          </w:p>
+        </w:tc>
+        <w:tc>
+          <w:tcPr>
+            <w:tcW w:w="5596" w:type="dxa"/>
+            <w:gridSpan w:val="3"/>
+            <w:tcBorders>
+              <w:left w:val="single" w:sz="4" w:space="0" w:color="auto"/>
+            </w:tcBorders>
+          </w:tcPr>
+          <w:p>
+            <w:pPr>
+              <w:pStyle w:val="proc"/>
+              <w:rPr>
+                <w:sz w:val="24"/>
+              </w:rPr>
+            </w:pPr>
+            <w:r>
+              <w:rPr>
+                <w:sz w:val="24"/>
+              </w:rPr>
+              <w:t>Click Cancel</w:t>
+            </w:r>
+          </w:p>
+        </w:tc>
+        <w:tc>
+          <w:tcPr>
+            <w:tcW w:w="5596" w:type="dxa"/>
+            <w:gridSpan w:val="2"/>
+          </w:tcPr>
+          <w:p>
+            <w:pPr>
+              <w:pStyle w:val="bp"/>
+              <w:numPr>
+                <w:ilvl w:val="0"/>
+                <w:numId w:val="35"/>
+              </w:numPr>
+              <w:rPr>
+                <w:sz w:val="24"/>
+              </w:rPr>
+            </w:pPr>
+            <w:r>
+              <w:rPr>
+                <w:sz w:val="24"/>
+              </w:rPr>
+              <w:t>Main display changes to ‘created’ state</w:t>
+            </w:r>
+          </w:p>
+        </w:tc>
+        <w:tc>
+          <w:tcPr>
+            <w:tcW w:w="714" w:type="dxa"/>
+          </w:tcPr>
+          <w:p>
+            <w:pPr>
+              <w:pStyle w:val="RowHeadings"/>
+              <w:spacing w:before="80" w:after="80"/>
+              <w:jc w:val="center"/>
+            </w:pPr>
+            <w:r>
+              <w:t>Y</w:t>
+            </w:r>
+          </w:p>
+        </w:tc>
+        <w:tc>
+          <w:tcPr>
+            <w:tcW w:w="714" w:type="dxa"/>
+          </w:tcPr>
+          <w:p>
+            <w:pPr>
+              <w:pStyle w:val="RowHeadings"/>
+              <w:spacing w:before="80" w:after="80"/>
+            </w:pPr>
+          </w:p>
+        </w:tc>
+      </w:tr>
+      <w:tr>
+        <w:tblPrEx>
+          <w:tblBorders>
+            <w:top w:val="single" w:sz="6" w:space="0" w:color="auto"/>
+            <w:left w:val="single" w:sz="6" w:space="0" w:color="auto"/>
+            <w:bottom w:val="single" w:sz="6" w:space="0" w:color="auto"/>
+            <w:right w:val="single" w:sz="6" w:space="0" w:color="auto"/>
+            <w:insideH w:val="single" w:sz="6" w:space="0" w:color="auto"/>
+            <w:insideV w:val="single" w:sz="6" w:space="0" w:color="auto"/>
+          </w:tblBorders>
+        </w:tblPrEx>
+        <w:trPr>
+          <w:cantSplit/>
+          <w:trHeight w:val="80"/>
+        </w:trPr>
+        <w:tc>
+          <w:tcPr>
+            <w:tcW w:w="558" w:type="dxa"/>
+            <w:tcBorders>
+              <w:right w:val="single" w:sz="4" w:space="0" w:color="auto"/>
+            </w:tcBorders>
+          </w:tcPr>
+          <w:p>
+            <w:pPr>
+              <w:pStyle w:val="proc"/>
+              <w:rPr>
+                <w:sz w:val="24"/>
+              </w:rPr>
+            </w:pPr>
+            <w:r>
+              <w:rPr>
+                <w:sz w:val="24"/>
+              </w:rPr>
+              <w:t>3.</w:t>
+            </w:r>
+          </w:p>
+        </w:tc>
+        <w:tc>
+          <w:tcPr>
+            <w:tcW w:w="5596" w:type="dxa"/>
+            <w:gridSpan w:val="3"/>
+            <w:tcBorders>
+              <w:left w:val="single" w:sz="4" w:space="0" w:color="auto"/>
+            </w:tcBorders>
+          </w:tcPr>
+          <w:p>
+            <w:pPr>
+              <w:pStyle w:val="proc"/>
+              <w:rPr>
+                <w:sz w:val="24"/>
+              </w:rPr>
+            </w:pPr>
+            <w:r>
+              <w:rPr>
+                <w:sz w:val="24"/>
+              </w:rPr>
+              <w:t>Repeat Step 1</w:t>
+            </w:r>
+          </w:p>
+        </w:tc>
+        <w:tc>
+          <w:tcPr>
+            <w:tcW w:w="5596" w:type="dxa"/>
+            <w:gridSpan w:val="2"/>
+          </w:tcPr>
+          <w:p>
+            <w:pPr>
+              <w:pStyle w:val="bp"/>
+              <w:numPr>
+                <w:ilvl w:val="0"/>
+                <w:numId w:val="36"/>
+              </w:numPr>
+              <w:rPr>
+                <w:sz w:val="24"/>
+              </w:rPr>
+            </w:pPr>
+            <w:r>
+              <w:rPr>
+                <w:sz w:val="24"/>
+              </w:rPr>
+              <w:t>Same as Step 1</w:t>
+            </w:r>
+          </w:p>
+        </w:tc>
+        <w:tc>
+          <w:tcPr>
+            <w:tcW w:w="714" w:type="dxa"/>
+          </w:tcPr>
+          <w:p>
+            <w:pPr>
+              <w:pStyle w:val="RowHeadings"/>
+              <w:spacing w:before="80" w:after="80"/>
+              <w:jc w:val="center"/>
+            </w:pPr>
+            <w:r>
+              <w:t>Y</w:t>
+            </w:r>
+          </w:p>
+        </w:tc>
+        <w:tc>
+          <w:tcPr>
+            <w:tcW w:w="714" w:type="dxa"/>
+          </w:tcPr>
+          <w:p>
+            <w:pPr>
+              <w:pStyle w:val="RowHeadings"/>
+              <w:spacing w:before="80" w:after="80"/>
+            </w:pPr>
+          </w:p>
+        </w:tc>
+      </w:tr>
+      <w:tr>
+        <w:tblPrEx>
+          <w:tblBorders>
+            <w:top w:val="single" w:sz="6" w:space="0" w:color="auto"/>
+            <w:left w:val="single" w:sz="6" w:space="0" w:color="auto"/>
+            <w:bottom w:val="single" w:sz="6" w:space="0" w:color="auto"/>
+            <w:right w:val="single" w:sz="6" w:space="0" w:color="auto"/>
+            <w:insideH w:val="single" w:sz="6" w:space="0" w:color="auto"/>
+            <w:insideV w:val="single" w:sz="6" w:space="0" w:color="auto"/>
+          </w:tblBorders>
+        </w:tblPrEx>
+        <w:trPr>
+          <w:cantSplit/>
+          <w:trHeight w:val="80"/>
+        </w:trPr>
+        <w:tc>
+          <w:tcPr>
+            <w:tcW w:w="558" w:type="dxa"/>
+            <w:tcBorders>
+              <w:right w:val="single" w:sz="4" w:space="0" w:color="auto"/>
+            </w:tcBorders>
+          </w:tcPr>
+          <w:p>
+            <w:pPr>
+              <w:pStyle w:val="proc"/>
+              <w:rPr>
+                <w:sz w:val="24"/>
+              </w:rPr>
+            </w:pPr>
+            <w:r>
+              <w:rPr>
+                <w:sz w:val="24"/>
+              </w:rPr>
+              <w:t>4.</w:t>
+            </w:r>
+          </w:p>
+        </w:tc>
+        <w:tc>
+          <w:tcPr>
+            <w:tcW w:w="5596" w:type="dxa"/>
+            <w:gridSpan w:val="3"/>
+            <w:tcBorders>
+              <w:left w:val="single" w:sz="4" w:space="0" w:color="auto"/>
+            </w:tcBorders>
+          </w:tcPr>
+          <w:p>
+            <w:pPr>
+              <w:pStyle w:val="proc"/>
+              <w:rPr>
+                <w:sz w:val="24"/>
+              </w:rPr>
+            </w:pPr>
+            <w:r>
+              <w:rPr>
+                <w:sz w:val="24"/>
+              </w:rPr>
+              <w:t>Repeat Step 2</w:t>
+            </w:r>
+          </w:p>
+        </w:tc>
+        <w:tc>
+          <w:tcPr>
+            <w:tcW w:w="5596" w:type="dxa"/>
+            <w:gridSpan w:val="2"/>
+          </w:tcPr>
+          <w:p>
+            <w:pPr>
+              <w:pStyle w:val="bp"/>
+              <w:numPr>
+                <w:ilvl w:val="0"/>
+                <w:numId w:val="36"/>
+              </w:numPr>
+              <w:rPr>
+                <w:sz w:val="24"/>
+              </w:rPr>
+            </w:pPr>
+            <w:r>
+              <w:rPr>
+                <w:sz w:val="24"/>
+              </w:rPr>
+              <w:t xml:space="preserve">Same as Step 2 </w:t>
+            </w:r>
+          </w:p>
+        </w:tc>
+        <w:tc>
+          <w:tcPr>
+            <w:tcW w:w="714" w:type="dxa"/>
+          </w:tcPr>
+          <w:p>
+            <w:pPr>
+              <w:pStyle w:val="RowHeadings"/>
+              <w:spacing w:before="80" w:after="80"/>
+              <w:jc w:val="center"/>
+            </w:pPr>
+            <w:r>
+              <w:t>Y</w:t>
+            </w:r>
+          </w:p>
+        </w:tc>
+        <w:tc>
+          <w:tcPr>
+            <w:tcW w:w="714" w:type="dxa"/>
+          </w:tcPr>
+          <w:p>
+            <w:pPr>
+              <w:pStyle w:val="RowHeadings"/>
+              <w:spacing w:before="80" w:after="80"/>
+            </w:pPr>
+          </w:p>
+        </w:tc>
+      </w:tr>
+    </w:tbl>
+    <w:p>
+      <w:pPr>
+        <w:pStyle w:val="bp"/>
+        <w:spacing w:before="0" w:after="0"/>
+      </w:pPr>
+    </w:p>
+    <w:p>
+      <w:pPr>
+        <w:pStyle w:val="bp"/>
+        <w:spacing w:before="0" w:after="0"/>
+        <w:rPr>
+          <w:color w:val="0000FF"/>
+        </w:rPr>
+      </w:pPr>
+    </w:p>
+    <w:p>
+      <w:pPr>
+        <w:pStyle w:val="bp"/>
+        <w:spacing w:before="0" w:after="0"/>
+        <w:sectPr>
+          <w:headerReference w:type="default" r:id="rId13"/>
+          <w:footerReference w:type="even" r:id="rId14"/>
+          <w:footerReference w:type="default" r:id="rId15"/>
+          <w:pgSz w:w="15840" w:h="12240" w:orient="landscape" w:code="1"/>
+          <w:pgMar w:top="1440" w:right="1440" w:bottom="1440" w:left="1440" w:header="720" w:footer="720" w:gutter="0"/>
+          <w:cols w:space="720"/>
+          <w:formProt w:val="0"/>
+        </w:sectPr>
+      </w:pPr>
+    </w:p>
+    <w:p>
+      <w:pPr>
+        <w:pStyle w:val="bp"/>
+        <w:spacing w:before="0" w:after="0"/>
+      </w:pPr>
+    </w:p>
+    <w:tbl>
+      <w:tblPr>
+        <w:tblW w:w="0" w:type="auto"/>
+        <w:tblBorders>
+          <w:top w:val="single" w:sz="4" w:space="0" w:color="auto"/>
+          <w:left w:val="single" w:sz="4" w:space="0" w:color="auto"/>
+          <w:bottom w:val="single" w:sz="4" w:space="0" w:color="auto"/>
+          <w:right w:val="single" w:sz="4" w:space="0" w:color="auto"/>
+          <w:insideH w:val="single" w:sz="4" w:space="0" w:color="auto"/>
+          <w:insideV w:val="single" w:sz="4" w:space="0" w:color="auto"/>
+        </w:tblBorders>
+        <w:tblLook w:val="01E0" w:firstRow="1" w:lastRow="1" w:firstColumn="1" w:lastColumn="1" w:noHBand="0" w:noVBand="0"/>
+      </w:tblPr>
+      <w:tblGrid>
+        <w:gridCol w:w="2417"/>
+        <w:gridCol w:w="1909"/>
+        <w:gridCol w:w="2156"/>
+        <w:gridCol w:w="2156"/>
+        <w:gridCol w:w="2156"/>
+        <w:gridCol w:w="2156"/>
+      </w:tblGrid>
+      <w:tr>
+        <w:tc>
+          <w:tcPr>
+            <w:tcW w:w="12950" w:type="dxa"/>
+            <w:gridSpan w:val="6"/>
+            <w:tcBorders>
+              <w:top w:val="single" w:sz="4" w:space="0" w:color="auto"/>
+              <w:left w:val="single" w:sz="4" w:space="0" w:color="auto"/>
+              <w:bottom w:val="single" w:sz="4" w:space="0" w:color="auto"/>
+              <w:right w:val="single" w:sz="4" w:space="0" w:color="auto"/>
+            </w:tcBorders>
+            <w:shd w:val="clear" w:color="auto" w:fill="E6E6E6"/>
+          </w:tcPr>
+          <w:p>
+            <w:pPr>
+              <w:pStyle w:val="bp"/>
+              <w:spacing w:before="0" w:after="0"/>
+              <w:jc w:val="center"/>
+              <w:rPr>
+                <w:b/>
+              </w:rPr>
+            </w:pPr>
+            <w:r>
+              <w:rPr>
+                <w:b/>
+              </w:rPr>
+              <w:t>Test Data Table</w:t>
+            </w:r>
+          </w:p>
+        </w:tc>
+      </w:tr>
+      <w:tr>
+        <w:tc>
+          <w:tcPr>
+            <w:tcW w:w="2448" w:type="dxa"/>
+            <w:tcBorders>
+              <w:top w:val="single" w:sz="4" w:space="0" w:color="auto"/>
+              <w:left w:val="single" w:sz="4" w:space="0" w:color="auto"/>
+              <w:bottom w:val="single" w:sz="4" w:space="0" w:color="auto"/>
+              <w:right w:val="single" w:sz="4" w:space="0" w:color="auto"/>
+            </w:tcBorders>
+            <w:shd w:val="clear" w:color="auto" w:fill="E6E6E6"/>
+          </w:tcPr>
+          <w:p>
+            <w:pPr>
+              <w:pStyle w:val="bp"/>
+              <w:spacing w:before="0" w:after="0"/>
+              <w:rPr>
+                <w:b/>
+                <w:color w:val="0000FF"/>
+              </w:rPr>
+            </w:pPr>
+          </w:p>
+        </w:tc>
+        <w:tc>
+          <w:tcPr>
+            <w:tcW w:w="1944" w:type="dxa"/>
+            <w:tcBorders>
+              <w:top w:val="single" w:sz="4" w:space="0" w:color="auto"/>
+              <w:left w:val="single" w:sz="4" w:space="0" w:color="auto"/>
+              <w:bottom w:val="single" w:sz="4" w:space="0" w:color="auto"/>
+              <w:right w:val="single" w:sz="4" w:space="0" w:color="auto"/>
+            </w:tcBorders>
+            <w:shd w:val="clear" w:color="auto" w:fill="E6E6E6"/>
+          </w:tcPr>
+          <w:p>
+            <w:pPr>
+              <w:pStyle w:val="bp"/>
+              <w:spacing w:before="0" w:after="0"/>
+              <w:jc w:val="center"/>
+              <w:rPr>
+                <w:b/>
+              </w:rPr>
+            </w:pPr>
+            <w:r>
+              <w:rPr>
+                <w:b/>
+              </w:rPr>
+              <w:t>1</w:t>
+            </w:r>
+          </w:p>
+        </w:tc>
+        <w:tc>
+          <w:tcPr>
+            <w:tcW w:w="2196" w:type="dxa"/>
+            <w:tcBorders>
+              <w:top w:val="single" w:sz="4" w:space="0" w:color="auto"/>
+              <w:left w:val="single" w:sz="4" w:space="0" w:color="auto"/>
+              <w:bottom w:val="single" w:sz="4" w:space="0" w:color="auto"/>
+              <w:right w:val="single" w:sz="4" w:space="0" w:color="auto"/>
+            </w:tcBorders>
+            <w:shd w:val="clear" w:color="auto" w:fill="E6E6E6"/>
+          </w:tcPr>
+          <w:p>
+            <w:pPr>
+              <w:pStyle w:val="bp"/>
+              <w:spacing w:before="0" w:after="0"/>
+              <w:jc w:val="center"/>
+              <w:rPr>
+                <w:b/>
+              </w:rPr>
+            </w:pPr>
+            <w:r>
+              <w:rPr>
+                <w:b/>
+              </w:rPr>
+              <w:t>2</w:t>
+            </w:r>
+          </w:p>
+        </w:tc>
+        <w:tc>
+          <w:tcPr>
+            <w:tcW w:w="2196" w:type="dxa"/>
+            <w:tcBorders>
+              <w:top w:val="single" w:sz="4" w:space="0" w:color="auto"/>
+              <w:left w:val="single" w:sz="4" w:space="0" w:color="auto"/>
+              <w:bottom w:val="single" w:sz="4" w:space="0" w:color="auto"/>
+              <w:right w:val="single" w:sz="4" w:space="0" w:color="auto"/>
+            </w:tcBorders>
+            <w:shd w:val="clear" w:color="auto" w:fill="E6E6E6"/>
+          </w:tcPr>
+          <w:p>
+            <w:pPr>
+              <w:pStyle w:val="bp"/>
+              <w:spacing w:before="0" w:after="0"/>
+              <w:jc w:val="center"/>
+              <w:rPr>
+                <w:b/>
+              </w:rPr>
+            </w:pPr>
+            <w:r>
+              <w:rPr>
+                <w:b/>
+              </w:rPr>
+              <w:t>3</w:t>
+            </w:r>
+          </w:p>
+        </w:tc>
+        <w:tc>
+          <w:tcPr>
+            <w:tcW w:w="2196" w:type="dxa"/>
+            <w:tcBorders>
+              <w:top w:val="single" w:sz="4" w:space="0" w:color="auto"/>
+              <w:left w:val="single" w:sz="4" w:space="0" w:color="auto"/>
+              <w:bottom w:val="single" w:sz="4" w:space="0" w:color="auto"/>
+              <w:right w:val="single" w:sz="4" w:space="0" w:color="auto"/>
+            </w:tcBorders>
+            <w:shd w:val="clear" w:color="auto" w:fill="E6E6E6"/>
+          </w:tcPr>
+          <w:p>
+            <w:pPr>
+              <w:pStyle w:val="bp"/>
+              <w:spacing w:before="0" w:after="0"/>
+              <w:jc w:val="center"/>
+              <w:rPr>
+                <w:b/>
+              </w:rPr>
+            </w:pPr>
+            <w:r>
+              <w:rPr>
+                <w:b/>
+              </w:rPr>
+              <w:t>4</w:t>
+            </w:r>
+          </w:p>
+        </w:tc>
+        <w:tc>
+          <w:tcPr>
+            <w:tcW w:w="2196" w:type="dxa"/>
+            <w:tcBorders>
+              <w:top w:val="single" w:sz="4" w:space="0" w:color="auto"/>
+              <w:left w:val="single" w:sz="4" w:space="0" w:color="auto"/>
+              <w:bottom w:val="single" w:sz="4" w:space="0" w:color="auto"/>
+              <w:right w:val="single" w:sz="4" w:space="0" w:color="auto"/>
+            </w:tcBorders>
+            <w:shd w:val="clear" w:color="auto" w:fill="E6E6E6"/>
+          </w:tcPr>
+          <w:p>
+            <w:pPr>
+              <w:pStyle w:val="bp"/>
+              <w:spacing w:before="0" w:after="0"/>
+              <w:jc w:val="center"/>
+              <w:rPr>
+                <w:b/>
+              </w:rPr>
+            </w:pPr>
+            <w:r>
+              <w:rPr>
+                <w:b/>
+              </w:rPr>
+              <w:t>5</w:t>
+            </w:r>
+          </w:p>
+        </w:tc>
+      </w:tr>
+      <w:tr>
+        <w:tc>
+          <w:tcPr>
+            <w:tcW w:w="2448" w:type="dxa"/>
+            <w:tcBorders>
+              <w:top w:val="single" w:sz="4" w:space="0" w:color="auto"/>
+            </w:tcBorders>
+            <w:shd w:val="clear" w:color="auto" w:fill="E0E0E0"/>
+          </w:tcPr>
+          <w:p>
+            <w:pPr>
+              <w:pStyle w:val="bp"/>
+              <w:spacing w:before="0" w:after="0"/>
+              <w:rPr>
+                <w:color w:val="7030A0"/>
+              </w:rPr>
+            </w:pPr>
+            <w:r>
+              <w:rPr>
+                <w:color w:val="7030A0"/>
+              </w:rPr>
+              <w:t>Member</w:t>
+            </w:r>
+          </w:p>
+        </w:tc>
+        <w:tc>
+          <w:tcPr>
+            <w:tcW w:w="1944" w:type="dxa"/>
+            <w:tcBorders>
+              <w:top w:val="single" w:sz="4" w:space="0" w:color="auto"/>
+            </w:tcBorders>
+            <w:shd w:val="clear" w:color="auto" w:fill="auto"/>
+          </w:tcPr>
+          <w:p>
+            <w:pPr>
+              <w:pStyle w:val="bp"/>
+              <w:spacing w:before="0" w:after="0"/>
+              <w:rPr>
+                <w:color w:val="7030A0"/>
+              </w:rPr>
+            </w:pPr>
+            <w:r>
+              <w:rPr>
+                <w:color w:val="7030A0"/>
+              </w:rPr>
+              <w:t>4</w:t>
+            </w:r>
+          </w:p>
+        </w:tc>
+        <w:tc>
+          <w:tcPr>
+            <w:tcW w:w="2196" w:type="dxa"/>
+            <w:tcBorders>
+              <w:top w:val="single" w:sz="4" w:space="0" w:color="auto"/>
+            </w:tcBorders>
+            <w:shd w:val="clear" w:color="auto" w:fill="auto"/>
+          </w:tcPr>
+          <w:p>
+            <w:pPr>
+              <w:pStyle w:val="bp"/>
+              <w:spacing w:before="0" w:after="0"/>
+            </w:pPr>
+          </w:p>
+        </w:tc>
+        <w:tc>
+          <w:tcPr>
+            <w:tcW w:w="2196" w:type="dxa"/>
+            <w:tcBorders>
+              <w:top w:val="single" w:sz="4" w:space="0" w:color="auto"/>
+            </w:tcBorders>
+            <w:shd w:val="clear" w:color="auto" w:fill="auto"/>
+          </w:tcPr>
+          <w:p>
+            <w:pPr>
+              <w:pStyle w:val="bp"/>
+              <w:spacing w:before="0" w:after="0"/>
+            </w:pPr>
+          </w:p>
+        </w:tc>
+        <w:tc>
+          <w:tcPr>
+            <w:tcW w:w="2196" w:type="dxa"/>
+            <w:tcBorders>
+              <w:top w:val="single" w:sz="4" w:space="0" w:color="auto"/>
+            </w:tcBorders>
+            <w:shd w:val="clear" w:color="auto" w:fill="auto"/>
+          </w:tcPr>
+          <w:p>
+            <w:pPr>
+              <w:pStyle w:val="bp"/>
+              <w:spacing w:before="0" w:after="0"/>
+            </w:pPr>
+          </w:p>
+        </w:tc>
+        <w:tc>
+          <w:tcPr>
+            <w:tcW w:w="2196" w:type="dxa"/>
+            <w:tcBorders>
+              <w:top w:val="single" w:sz="4" w:space="0" w:color="auto"/>
+            </w:tcBorders>
+            <w:shd w:val="clear" w:color="auto" w:fill="auto"/>
+          </w:tcPr>
+          <w:p>
+            <w:pPr>
+              <w:pStyle w:val="bp"/>
+              <w:spacing w:before="0" w:after="0"/>
+            </w:pPr>
+          </w:p>
+        </w:tc>
+      </w:tr>
+      <w:tr>
+        <w:tc>
+          <w:tcPr>
+            <w:tcW w:w="2448" w:type="dxa"/>
+            <w:shd w:val="clear" w:color="auto" w:fill="E0E0E0"/>
+          </w:tcPr>
+          <w:p>
+            <w:pPr>
+              <w:pStyle w:val="bp"/>
+              <w:spacing w:before="0" w:after="0"/>
+              <w:rPr>
+                <w:color w:val="7030A0"/>
+              </w:rPr>
+            </w:pPr>
+            <w:r>
+              <w:rPr>
+                <w:color w:val="7030A0"/>
+              </w:rPr>
+              <w:t>Book</w:t>
+            </w:r>
+          </w:p>
+        </w:tc>
+        <w:tc>
+          <w:tcPr>
+            <w:tcW w:w="1944" w:type="dxa"/>
+            <w:shd w:val="clear" w:color="auto" w:fill="auto"/>
+          </w:tcPr>
+          <w:p>
+            <w:pPr>
+              <w:pStyle w:val="bp"/>
+              <w:spacing w:before="0" w:after="0"/>
+              <w:rPr>
+                <w:color w:val="7030A0"/>
+              </w:rPr>
+            </w:pPr>
+            <w:r>
+              <w:rPr>
+                <w:color w:val="7030A0"/>
+              </w:rPr>
+              <w:t>2</w:t>
+            </w:r>
+          </w:p>
+        </w:tc>
+        <w:tc>
+          <w:tcPr>
+            <w:tcW w:w="2196" w:type="dxa"/>
+            <w:shd w:val="clear" w:color="auto" w:fill="auto"/>
+          </w:tcPr>
+          <w:p>
+            <w:pPr>
+              <w:pStyle w:val="bp"/>
+              <w:spacing w:before="0" w:after="0"/>
+            </w:pPr>
+          </w:p>
+        </w:tc>
+        <w:tc>
+          <w:tcPr>
+            <w:tcW w:w="2196" w:type="dxa"/>
+            <w:shd w:val="clear" w:color="auto" w:fill="auto"/>
+          </w:tcPr>
+          <w:p>
+            <w:pPr>
+              <w:pStyle w:val="bp"/>
+              <w:spacing w:before="0" w:after="0"/>
+            </w:pPr>
+          </w:p>
+        </w:tc>
+        <w:tc>
+          <w:tcPr>
+            <w:tcW w:w="2196" w:type="dxa"/>
+            <w:shd w:val="clear" w:color="auto" w:fill="auto"/>
+          </w:tcPr>
+          <w:p>
+            <w:pPr>
+              <w:pStyle w:val="bp"/>
+              <w:spacing w:before="0" w:after="0"/>
+            </w:pPr>
+          </w:p>
+        </w:tc>
+        <w:tc>
+          <w:tcPr>
+            <w:tcW w:w="2196" w:type="dxa"/>
+            <w:shd w:val="clear" w:color="auto" w:fill="auto"/>
+          </w:tcPr>
+          <w:p>
+            <w:pPr>
+              <w:pStyle w:val="bp"/>
+              <w:spacing w:before="0" w:after="0"/>
+            </w:pPr>
+          </w:p>
+        </w:tc>
+      </w:tr>
+      <w:tr>
+        <w:tc>
+          <w:tcPr>
+            <w:tcW w:w="2448" w:type="dxa"/>
+            <w:shd w:val="clear" w:color="auto" w:fill="E0E0E0"/>
+          </w:tcPr>
+          <w:p>
+            <w:pPr>
+              <w:pStyle w:val="bp"/>
+              <w:spacing w:before="0" w:after="0"/>
+              <w:rPr>
+                <w:color w:val="0000FF"/>
+              </w:rPr>
+            </w:pPr>
+          </w:p>
+        </w:tc>
+        <w:tc>
+          <w:tcPr>
+            <w:tcW w:w="1944" w:type="dxa"/>
+            <w:shd w:val="clear" w:color="auto" w:fill="auto"/>
+          </w:tcPr>
+          <w:p>
+            <w:pPr>
+              <w:pStyle w:val="bp"/>
+              <w:spacing w:before="0" w:after="0"/>
+              <w:rPr>
+                <w:color w:val="0000FF"/>
+              </w:rPr>
+            </w:pPr>
+          </w:p>
+        </w:tc>
+        <w:tc>
+          <w:tcPr>
+            <w:tcW w:w="2196" w:type="dxa"/>
+            <w:shd w:val="clear" w:color="auto" w:fill="auto"/>
+          </w:tcPr>
+          <w:p>
+            <w:pPr>
+              <w:pStyle w:val="bp"/>
+              <w:spacing w:before="0" w:after="0"/>
+            </w:pPr>
+          </w:p>
+        </w:tc>
+        <w:tc>
+          <w:tcPr>
+            <w:tcW w:w="2196" w:type="dxa"/>
+            <w:shd w:val="clear" w:color="auto" w:fill="auto"/>
+          </w:tcPr>
+          <w:p>
+            <w:pPr>
+              <w:pStyle w:val="bp"/>
+              <w:spacing w:before="0" w:after="0"/>
+            </w:pPr>
+          </w:p>
+        </w:tc>
+        <w:tc>
+          <w:tcPr>
+            <w:tcW w:w="2196" w:type="dxa"/>
+            <w:shd w:val="clear" w:color="auto" w:fill="auto"/>
+          </w:tcPr>
+          <w:p>
+            <w:pPr>
+              <w:pStyle w:val="bp"/>
+              <w:spacing w:before="0" w:after="0"/>
+            </w:pPr>
+          </w:p>
+        </w:tc>
+        <w:tc>
+          <w:tcPr>
+            <w:tcW w:w="2196" w:type="dxa"/>
+            <w:shd w:val="clear" w:color="auto" w:fill="auto"/>
+          </w:tcPr>
+          <w:p>
+            <w:pPr>
+              <w:pStyle w:val="bp"/>
+              <w:spacing w:before="0" w:after="0"/>
+            </w:pPr>
+          </w:p>
+        </w:tc>
+      </w:tr>
+    </w:tbl>
+    <w:p>
+      <w:pPr>
+        <w:pStyle w:val="bp"/>
+        <w:spacing w:before="0" w:after="0"/>
+      </w:pPr>
+    </w:p>
     <w:sectPr>
       <w:pgSz w:w="15840" w:h="12240" w:orient="landscape" w:code="1"/>
       <w:pgMar w:top="1440" w:right="1440" w:bottom="1440" w:left="1440" w:header="720" w:footer="720" w:gutter="0"/>
@@ -15356,7 +17325,7 @@
         <w:rStyle w:val="PageNumber"/>
         <w:noProof/>
       </w:rPr>
-      <w:t>15</w:t>
+      <w:t>18</w:t>
     </w:r>
     <w:r>
       <w:rPr>
@@ -15452,7 +17421,7 @@
         <w:rStyle w:val="PageNumber"/>
         <w:noProof/>
       </w:rPr>
-      <w:t>15</w:t>
+      <w:t>6</w:t>
     </w:r>
     <w:r>
       <w:rPr>
@@ -15489,7 +17458,140 @@
         <w:rStyle w:val="PageNumber"/>
         <w:noProof/>
       </w:rPr>
-      <w:t>15</w:t>
+      <w:t>18</w:t>
+    </w:r>
+    <w:r>
+      <w:rPr>
+        <w:rStyle w:val="PageNumber"/>
+      </w:rPr>
+      <w:fldChar w:fldCharType="end"/>
+    </w:r>
+  </w:p>
+  <w:p>
+    <w:pPr>
+      <w:pStyle w:val="Footer"/>
+      <w:ind w:right="360"/>
+      <w:jc w:val="left"/>
+    </w:pPr>
+    <w:r>
+      <w:br/>
+    </w:r>
+  </w:p>
+</w:ftr>
+</file>
+
+<file path=word/footer5.xml><?xml version="1.0" encoding="utf-8"?>
+<w:ftr xmlns:wpc="http://schemas.microsoft.com/office/word/2010/wordprocessingCanvas" xmlns:mc="http://schemas.openxmlformats.org/markup-compatibility/2006" xmlns:o="urn:schemas-microsoft-com:office:office" xmlns:r="http://schemas.openxmlformats.org/officeDocument/2006/relationships" xmlns:m="http://schemas.openxmlformats.org/officeDocument/2006/math" xmlns:v="urn:schemas-microsoft-com:vml" xmlns:wp14="http://schemas.microsoft.com/office/word/2010/wordprocessingDrawing" xmlns:wp="http://schemas.openxmlformats.org/drawingml/2006/wordprocessingDrawing" xmlns:w10="urn:schemas-microsoft-com:office:word" xmlns:w="http://schemas.openxmlformats.org/wordprocessingml/2006/main" xmlns:w14="http://schemas.microsoft.com/office/word/2010/wordml" xmlns:w15="http://schemas.microsoft.com/office/word/2012/wordml" xmlns:wpg="http://schemas.microsoft.com/office/word/2010/wordprocessingGroup" xmlns:wpi="http://schemas.microsoft.com/office/word/2010/wordprocessingInk" xmlns:wne="http://schemas.microsoft.com/office/word/2006/wordml" xmlns:wps="http://schemas.microsoft.com/office/word/2010/wordprocessingShape" mc:Ignorable="w14 w15 wp14">
+  <w:p>
+    <w:pPr>
+      <w:pStyle w:val="Footer"/>
+      <w:framePr w:wrap="around" w:vAnchor="text" w:hAnchor="margin" w:xAlign="right" w:y="1"/>
+      <w:rPr>
+        <w:rStyle w:val="PageNumber"/>
+      </w:rPr>
+    </w:pPr>
+    <w:r>
+      <w:rPr>
+        <w:rStyle w:val="PageNumber"/>
+      </w:rPr>
+      <w:fldChar w:fldCharType="begin"/>
+    </w:r>
+    <w:r>
+      <w:rPr>
+        <w:rStyle w:val="PageNumber"/>
+      </w:rPr>
+      <w:instrText xml:space="preserve">PAGE  </w:instrText>
+    </w:r>
+    <w:r>
+      <w:rPr>
+        <w:rStyle w:val="PageNumber"/>
+      </w:rPr>
+      <w:fldChar w:fldCharType="end"/>
+    </w:r>
+  </w:p>
+  <w:p>
+    <w:pPr>
+      <w:pStyle w:val="Footer"/>
+      <w:ind w:right="360"/>
+    </w:pPr>
+  </w:p>
+</w:ftr>
+</file>
+
+<file path=word/footer6.xml><?xml version="1.0" encoding="utf-8"?>
+<w:ftr xmlns:wpc="http://schemas.microsoft.com/office/word/2010/wordprocessingCanvas" xmlns:mc="http://schemas.openxmlformats.org/markup-compatibility/2006" xmlns:o="urn:schemas-microsoft-com:office:office" xmlns:r="http://schemas.openxmlformats.org/officeDocument/2006/relationships" xmlns:m="http://schemas.openxmlformats.org/officeDocument/2006/math" xmlns:v="urn:schemas-microsoft-com:vml" xmlns:wp14="http://schemas.microsoft.com/office/word/2010/wordprocessingDrawing" xmlns:wp="http://schemas.openxmlformats.org/drawingml/2006/wordprocessingDrawing" xmlns:w10="urn:schemas-microsoft-com:office:word" xmlns:w="http://schemas.openxmlformats.org/wordprocessingml/2006/main" xmlns:w14="http://schemas.microsoft.com/office/word/2010/wordml" xmlns:w15="http://schemas.microsoft.com/office/word/2012/wordml" xmlns:wpg="http://schemas.microsoft.com/office/word/2010/wordprocessingGroup" xmlns:wpi="http://schemas.microsoft.com/office/word/2010/wordprocessingInk" xmlns:wne="http://schemas.microsoft.com/office/word/2006/wordml" xmlns:wps="http://schemas.microsoft.com/office/word/2010/wordprocessingShape" mc:Ignorable="w14 w15 wp14">
+  <w:p>
+    <w:pPr>
+      <w:pStyle w:val="Footer"/>
+      <w:framePr w:w="790" w:wrap="around" w:vAnchor="text" w:hAnchor="page" w:x="13582" w:y="-2"/>
+      <w:pBdr>
+        <w:top w:val="none" w:sz="0" w:space="0" w:color="auto"/>
+      </w:pBdr>
+      <w:rPr>
+        <w:rStyle w:val="PageNumber"/>
+      </w:rPr>
+    </w:pPr>
+    <w:r>
+      <w:rPr>
+        <w:rStyle w:val="PageNumber"/>
+      </w:rPr>
+      <w:fldChar w:fldCharType="begin"/>
+    </w:r>
+    <w:r>
+      <w:rPr>
+        <w:rStyle w:val="PageNumber"/>
+      </w:rPr>
+      <w:instrText xml:space="preserve">PAGE  </w:instrText>
+    </w:r>
+    <w:r>
+      <w:rPr>
+        <w:rStyle w:val="PageNumber"/>
+      </w:rPr>
+      <w:fldChar w:fldCharType="separate"/>
+    </w:r>
+    <w:r>
+      <w:rPr>
+        <w:rStyle w:val="PageNumber"/>
+        <w:noProof/>
+      </w:rPr>
+      <w:t>18</w:t>
+    </w:r>
+    <w:r>
+      <w:rPr>
+        <w:rStyle w:val="PageNumber"/>
+      </w:rPr>
+      <w:fldChar w:fldCharType="end"/>
+    </w:r>
+    <w:r>
+      <w:rPr>
+        <w:rStyle w:val="PageNumber"/>
+      </w:rPr>
+      <w:t xml:space="preserve"> of </w:t>
+    </w:r>
+    <w:r>
+      <w:rPr>
+        <w:rStyle w:val="PageNumber"/>
+      </w:rPr>
+      <w:fldChar w:fldCharType="begin"/>
+    </w:r>
+    <w:r>
+      <w:rPr>
+        <w:rStyle w:val="PageNumber"/>
+      </w:rPr>
+      <w:instrText xml:space="preserve"> NUMPAGES </w:instrText>
+    </w:r>
+    <w:r>
+      <w:rPr>
+        <w:rStyle w:val="PageNumber"/>
+      </w:rPr>
+      <w:fldChar w:fldCharType="separate"/>
+    </w:r>
+    <w:r>
+      <w:rPr>
+        <w:rStyle w:val="PageNumber"/>
+        <w:noProof/>
+      </w:rPr>
+      <w:t>18</w:t>
     </w:r>
     <w:r>
       <w:rPr>
@@ -15649,6 +17751,121 @@
 </file>
 
 <file path=word/header2.xml><?xml version="1.0" encoding="utf-8"?>
+<w:hdr xmlns:wpc="http://schemas.microsoft.com/office/word/2010/wordprocessingCanvas" xmlns:mc="http://schemas.openxmlformats.org/markup-compatibility/2006" xmlns:o="urn:schemas-microsoft-com:office:office" xmlns:r="http://schemas.openxmlformats.org/officeDocument/2006/relationships" xmlns:m="http://schemas.openxmlformats.org/officeDocument/2006/math" xmlns:v="urn:schemas-microsoft-com:vml" xmlns:wp14="http://schemas.microsoft.com/office/word/2010/wordprocessingDrawing" xmlns:wp="http://schemas.openxmlformats.org/drawingml/2006/wordprocessingDrawing" xmlns:w10="urn:schemas-microsoft-com:office:word" xmlns:w="http://schemas.openxmlformats.org/wordprocessingml/2006/main" xmlns:w14="http://schemas.microsoft.com/office/word/2010/wordml" xmlns:w15="http://schemas.microsoft.com/office/word/2012/wordml" xmlns:wpg="http://schemas.microsoft.com/office/word/2010/wordprocessingGroup" xmlns:wpi="http://schemas.microsoft.com/office/word/2010/wordprocessingInk" xmlns:wne="http://schemas.microsoft.com/office/word/2006/wordml" xmlns:wps="http://schemas.microsoft.com/office/word/2010/wordprocessingShape" mc:Ignorable="w14 w15 wp14">
+  <w:tbl>
+    <w:tblPr>
+      <w:tblW w:w="0" w:type="auto"/>
+      <w:tblBorders>
+        <w:top w:val="single" w:sz="6" w:space="0" w:color="auto"/>
+        <w:left w:val="single" w:sz="6" w:space="0" w:color="auto"/>
+        <w:bottom w:val="single" w:sz="6" w:space="0" w:color="auto"/>
+        <w:right w:val="single" w:sz="6" w:space="0" w:color="auto"/>
+        <w:insideH w:val="single" w:sz="6" w:space="0" w:color="auto"/>
+        <w:insideV w:val="single" w:sz="6" w:space="0" w:color="auto"/>
+      </w:tblBorders>
+      <w:tblLayout w:type="fixed"/>
+      <w:tblLook w:val="0000" w:firstRow="0" w:lastRow="0" w:firstColumn="0" w:lastColumn="0" w:noHBand="0" w:noVBand="0"/>
+    </w:tblPr>
+    <w:tblGrid>
+      <w:gridCol w:w="6379"/>
+      <w:gridCol w:w="3179"/>
+    </w:tblGrid>
+    <w:tr>
+      <w:tc>
+        <w:tcPr>
+          <w:tcW w:w="6379" w:type="dxa"/>
+        </w:tcPr>
+        <w:p>
+          <w:r>
+            <w:rPr>
+              <w:b/>
+            </w:rPr>
+            <w:fldChar w:fldCharType="begin"/>
+          </w:r>
+          <w:r>
+            <w:rPr>
+              <w:b/>
+            </w:rPr>
+            <w:instrText xml:space="preserve"> SUBJECT  \* MERGEFORMAT </w:instrText>
+          </w:r>
+          <w:r>
+            <w:rPr>
+              <w:b/>
+            </w:rPr>
+            <w:fldChar w:fldCharType="end"/>
+          </w:r>
+          <w:r>
+            <w:t xml:space="preserve">  Test Script</w:t>
+          </w:r>
+        </w:p>
+      </w:tc>
+      <w:tc>
+        <w:tcPr>
+          <w:tcW w:w="3179" w:type="dxa"/>
+        </w:tcPr>
+        <w:p>
+          <w:pPr>
+            <w:tabs>
+              <w:tab w:val="left" w:pos="1135"/>
+            </w:tabs>
+            <w:spacing w:before="40"/>
+            <w:ind w:right="68"/>
+          </w:pPr>
+          <w:r>
+            <w:t xml:space="preserve"> </w:t>
+          </w:r>
+        </w:p>
+      </w:tc>
+    </w:tr>
+    <w:tr>
+      <w:tc>
+        <w:tcPr>
+          <w:tcW w:w="6379" w:type="dxa"/>
+        </w:tcPr>
+        <w:p>
+          <w:pPr>
+            <w:tabs>
+              <w:tab w:val="center" w:pos="3081"/>
+            </w:tabs>
+          </w:pPr>
+          <w:r>
+            <w:t>Borrow Book</w:t>
+          </w:r>
+        </w:p>
+      </w:tc>
+      <w:tc>
+        <w:tcPr>
+          <w:tcW w:w="3179" w:type="dxa"/>
+        </w:tcPr>
+        <w:p>
+          <w:r>
+            <w:t xml:space="preserve">  Date:  18</w:t>
+          </w:r>
+          <w:r>
+            <w:rPr>
+              <w:vertAlign w:val="superscript"/>
+            </w:rPr>
+            <w:t>th</w:t>
+          </w:r>
+          <w:r>
+            <w:t xml:space="preserve"> September 2016</w:t>
+          </w:r>
+        </w:p>
+      </w:tc>
+    </w:tr>
+  </w:tbl>
+  <w:p>
+    <w:pPr>
+      <w:pStyle w:val="Header"/>
+      <w:rPr>
+        <w:sz w:val="28"/>
+      </w:rPr>
+    </w:pPr>
+  </w:p>
+</w:hdr>
+</file>
+
+<file path=word/header3.xml><?xml version="1.0" encoding="utf-8"?>
 <w:hdr xmlns:wpc="http://schemas.microsoft.com/office/word/2010/wordprocessingCanvas" xmlns:mc="http://schemas.openxmlformats.org/markup-compatibility/2006" xmlns:o="urn:schemas-microsoft-com:office:office" xmlns:r="http://schemas.openxmlformats.org/officeDocument/2006/relationships" xmlns:m="http://schemas.openxmlformats.org/officeDocument/2006/math" xmlns:v="urn:schemas-microsoft-com:vml" xmlns:wp14="http://schemas.microsoft.com/office/word/2010/wordprocessingDrawing" xmlns:wp="http://schemas.openxmlformats.org/drawingml/2006/wordprocessingDrawing" xmlns:w10="urn:schemas-microsoft-com:office:word" xmlns:w="http://schemas.openxmlformats.org/wordprocessingml/2006/main" xmlns:w14="http://schemas.microsoft.com/office/word/2010/wordml" xmlns:w15="http://schemas.microsoft.com/office/word/2012/wordml" xmlns:wpg="http://schemas.microsoft.com/office/word/2010/wordprocessingGroup" xmlns:wpi="http://schemas.microsoft.com/office/word/2010/wordprocessingInk" xmlns:wne="http://schemas.microsoft.com/office/word/2006/wordml" xmlns:wps="http://schemas.microsoft.com/office/word/2010/wordprocessingShape" mc:Ignorable="w14 w15 wp14">
   <w:tbl>
     <w:tblPr>

</xml_diff>

<commit_message>
fixes numberng of test steps
</commit_message>
<xml_diff>
--- a/Test-Script.docx
+++ b/Test-Script.docx
@@ -376,7 +376,6 @@
           <w:szCs w:val="24"/>
         </w:rPr>
       </w:pPr>
-      <w:bookmarkStart w:id="0" w:name="_GoBack"/>
       <w:r>
         <w:rPr>
           <w:rFonts w:ascii="Arial" w:hAnsi="Arial"/>
@@ -398,7 +397,6 @@
         <w:t>: member 4, book 2</w:t>
       </w:r>
     </w:p>
-    <w:bookmarkEnd w:id="0"/>
     <w:p>
       <w:pPr>
         <w:pStyle w:val="bp"/>
@@ -944,19 +942,11 @@
                 <w:sz w:val="20"/>
               </w:rPr>
             </w:pPr>
-            <w:proofErr w:type="spellStart"/>
-            <w:r>
-              <w:rPr>
-                <w:b/>
-              </w:rPr>
-              <w:t>Postconditions</w:t>
-            </w:r>
-            <w:proofErr w:type="spellEnd"/>
-            <w:r>
-              <w:rPr>
-                <w:b/>
-              </w:rPr>
-              <w:t>:</w:t>
+            <w:r>
+              <w:rPr>
+                <w:b/>
+              </w:rPr>
+              <w:t>Postconditions:</w:t>
             </w:r>
           </w:p>
         </w:tc>
@@ -3152,7 +3142,6 @@
                 <w:sz w:val="20"/>
               </w:rPr>
             </w:pPr>
-            <w:proofErr w:type="spellStart"/>
             <w:r>
               <w:rPr>
                 <w:rFonts w:ascii="Arial" w:hAnsi="Arial"/>
@@ -3161,7 +3150,6 @@
               </w:rPr>
               <w:t>Postconditions</w:t>
             </w:r>
-            <w:proofErr w:type="spellEnd"/>
             <w:r>
               <w:rPr>
                 <w:rFonts w:ascii="Arial" w:hAnsi="Arial"/>
@@ -5385,7 +5373,6 @@
                 <w:sz w:val="20"/>
               </w:rPr>
             </w:pPr>
-            <w:proofErr w:type="spellStart"/>
             <w:r>
               <w:rPr>
                 <w:rFonts w:ascii="Arial" w:hAnsi="Arial"/>
@@ -5394,7 +5381,6 @@
               </w:rPr>
               <w:t>Postconditions</w:t>
             </w:r>
-            <w:proofErr w:type="spellEnd"/>
             <w:r>
               <w:rPr>
                 <w:rFonts w:ascii="Arial" w:hAnsi="Arial"/>
@@ -7605,7 +7591,6 @@
                 <w:sz w:val="20"/>
               </w:rPr>
             </w:pPr>
-            <w:proofErr w:type="spellStart"/>
             <w:r>
               <w:rPr>
                 <w:rFonts w:ascii="Arial" w:hAnsi="Arial"/>
@@ -7614,7 +7599,6 @@
               </w:rPr>
               <w:t>Postconditions</w:t>
             </w:r>
-            <w:proofErr w:type="spellEnd"/>
             <w:r>
               <w:rPr>
                 <w:rFonts w:ascii="Arial" w:hAnsi="Arial"/>
@@ -7667,7 +7651,7 @@
                 <w:rFonts w:ascii="Arial" w:hAnsi="Arial"/>
                 <w:sz w:val="20"/>
               </w:rPr>
-              <w:t>. Confirmed in steps 3-4.</w:t>
+              <w:t>. Confirmed in steps 4-5.</w:t>
             </w:r>
           </w:p>
         </w:tc>
@@ -7983,6 +7967,12 @@
                 <w:sz w:val="24"/>
               </w:rPr>
             </w:pPr>
+            <w:r>
+              <w:rPr>
+                <w:sz w:val="24"/>
+              </w:rPr>
+              <w:t>1.</w:t>
+            </w:r>
           </w:p>
         </w:tc>
         <w:tc>
@@ -8119,7 +8109,7 @@
                 <w:sz w:val="24"/>
               </w:rPr>
               <w:lastRenderedPageBreak/>
-              <w:t>1.</w:t>
+              <w:t>2.</w:t>
             </w:r>
           </w:p>
         </w:tc>
@@ -8392,7 +8382,7 @@
               <w:rPr>
                 <w:sz w:val="24"/>
               </w:rPr>
-              <w:t>2.</w:t>
+              <w:t>3.</w:t>
             </w:r>
           </w:p>
         </w:tc>
@@ -8491,7 +8481,7 @@
               <w:rPr>
                 <w:sz w:val="24"/>
               </w:rPr>
-              <w:t>3.</w:t>
+              <w:t>4.</w:t>
             </w:r>
           </w:p>
         </w:tc>
@@ -8590,7 +8580,7 @@
               <w:rPr>
                 <w:sz w:val="24"/>
               </w:rPr>
-              <w:t>4.</w:t>
+              <w:t>5.</w:t>
             </w:r>
           </w:p>
         </w:tc>
@@ -9580,7 +9570,6 @@
                 <w:sz w:val="20"/>
               </w:rPr>
             </w:pPr>
-            <w:proofErr w:type="spellStart"/>
             <w:r>
               <w:rPr>
                 <w:rFonts w:ascii="Arial" w:hAnsi="Arial"/>
@@ -9589,7 +9578,6 @@
               </w:rPr>
               <w:t>Postconditions</w:t>
             </w:r>
-            <w:proofErr w:type="spellEnd"/>
             <w:r>
               <w:rPr>
                 <w:rFonts w:ascii="Arial" w:hAnsi="Arial"/>
@@ -9628,7 +9616,21 @@
                 <w:rFonts w:ascii="Arial" w:hAnsi="Arial"/>
                 <w:sz w:val="20"/>
               </w:rPr>
-              <w:t>When borrower repeats this procedure up to Step 2, the same loans that he saw the first time will still be there (no more, no less). Confirmed in steps 3-4.</w:t>
+              <w:t>When borrower repeats this procedure up to Step 2, the same loans that he saw the first time will still be there (no more, no less)</w:t>
+            </w:r>
+            <w:r>
+              <w:rPr>
+                <w:rFonts w:ascii="Arial" w:hAnsi="Arial"/>
+                <w:sz w:val="20"/>
+              </w:rPr>
+              <w:t>. Confirmed in steps 4-5</w:t>
+            </w:r>
+            <w:r>
+              <w:rPr>
+                <w:rFonts w:ascii="Arial" w:hAnsi="Arial"/>
+                <w:sz w:val="20"/>
+              </w:rPr>
+              <w:t>.</w:t>
             </w:r>
           </w:p>
         </w:tc>
@@ -9944,6 +9946,12 @@
                 <w:sz w:val="24"/>
               </w:rPr>
             </w:pPr>
+            <w:r>
+              <w:rPr>
+                <w:sz w:val="24"/>
+              </w:rPr>
+              <w:t>1.</w:t>
+            </w:r>
           </w:p>
         </w:tc>
         <w:tc>
@@ -10080,7 +10088,7 @@
                 <w:sz w:val="24"/>
               </w:rPr>
               <w:lastRenderedPageBreak/>
-              <w:t>1.</w:t>
+              <w:t>2.</w:t>
             </w:r>
           </w:p>
         </w:tc>
@@ -10293,7 +10301,7 @@
               <w:rPr>
                 <w:sz w:val="24"/>
               </w:rPr>
-              <w:t>2.</w:t>
+              <w:t>3.</w:t>
             </w:r>
           </w:p>
         </w:tc>
@@ -10392,7 +10400,7 @@
               <w:rPr>
                 <w:sz w:val="24"/>
               </w:rPr>
-              <w:t>3.</w:t>
+              <w:t>4.</w:t>
             </w:r>
           </w:p>
         </w:tc>
@@ -10491,7 +10499,7 @@
               <w:rPr>
                 <w:sz w:val="24"/>
               </w:rPr>
-              <w:t>4.</w:t>
+              <w:t>5.</w:t>
             </w:r>
           </w:p>
         </w:tc>
@@ -11517,7 +11525,6 @@
                 <w:sz w:val="20"/>
               </w:rPr>
             </w:pPr>
-            <w:proofErr w:type="spellStart"/>
             <w:r>
               <w:rPr>
                 <w:rFonts w:ascii="Arial" w:hAnsi="Arial"/>
@@ -11526,7 +11533,6 @@
               </w:rPr>
               <w:t>Postconditions</w:t>
             </w:r>
-            <w:proofErr w:type="spellEnd"/>
             <w:r>
               <w:rPr>
                 <w:rFonts w:ascii="Arial" w:hAnsi="Arial"/>
@@ -11565,7 +11571,14 @@
                 <w:rFonts w:ascii="Arial" w:hAnsi="Arial"/>
                 <w:sz w:val="20"/>
               </w:rPr>
-              <w:t>When borrower repeats this procedure up to Step 2, the same loans that he saw the first time will still be there (no more, no less). Confirmed in steps 3-4.</w:t>
+              <w:t>When borrower repeats this procedure up to Step 2, the same loans that he saw the first time will still be there (no more, no less)</w:t>
+            </w:r>
+            <w:r>
+              <w:rPr>
+                <w:rFonts w:ascii="Arial" w:hAnsi="Arial"/>
+                <w:sz w:val="20"/>
+              </w:rPr>
+              <w:t>. Confirmed in steps 5-6.</w:t>
             </w:r>
           </w:p>
         </w:tc>
@@ -12022,7 +12035,7 @@
               <w:rPr>
                 <w:sz w:val="24"/>
               </w:rPr>
-              <w:t>1.</w:t>
+              <w:t>2.</w:t>
             </w:r>
           </w:p>
         </w:tc>
@@ -12199,7 +12212,7 @@
               <w:rPr>
                 <w:sz w:val="24"/>
               </w:rPr>
-              <w:t>2.</w:t>
+              <w:t>3.</w:t>
             </w:r>
           </w:p>
         </w:tc>
@@ -12298,7 +12311,7 @@
               <w:rPr>
                 <w:sz w:val="24"/>
               </w:rPr>
-              <w:t>3.</w:t>
+              <w:t>4.</w:t>
             </w:r>
           </w:p>
         </w:tc>
@@ -12398,7 +12411,7 @@
                 <w:sz w:val="24"/>
               </w:rPr>
               <w:lastRenderedPageBreak/>
-              <w:t>3.</w:t>
+              <w:t>5.</w:t>
             </w:r>
           </w:p>
         </w:tc>
@@ -12497,7 +12510,7 @@
               <w:rPr>
                 <w:sz w:val="24"/>
               </w:rPr>
-              <w:t>4.</w:t>
+              <w:t>6.</w:t>
             </w:r>
           </w:p>
         </w:tc>
@@ -13502,7 +13515,6 @@
                 <w:sz w:val="20"/>
               </w:rPr>
             </w:pPr>
-            <w:proofErr w:type="spellStart"/>
             <w:r>
               <w:rPr>
                 <w:rFonts w:ascii="Arial" w:hAnsi="Arial"/>
@@ -13511,7 +13523,6 @@
               </w:rPr>
               <w:t>Postconditions</w:t>
             </w:r>
-            <w:proofErr w:type="spellEnd"/>
             <w:r>
               <w:rPr>
                 <w:rFonts w:ascii="Arial" w:hAnsi="Arial"/>
@@ -13558,6 +13569,20 @@
                 <w:sz w:val="20"/>
               </w:rPr>
               <w:t xml:space="preserve">same loans are shown (no more no less). Confirmed by steps </w:t>
+            </w:r>
+            <w:r>
+              <w:rPr>
+                <w:rFonts w:ascii="Arial" w:hAnsi="Arial"/>
+                <w:sz w:val="20"/>
+              </w:rPr>
+              <w:t>5-6</w:t>
+            </w:r>
+            <w:r>
+              <w:rPr>
+                <w:rFonts w:ascii="Arial" w:hAnsi="Arial"/>
+                <w:sz w:val="20"/>
+              </w:rPr>
+              <w:t>.</w:t>
             </w:r>
           </w:p>
         </w:tc>
@@ -14221,7 +14246,7 @@
               <w:rPr>
                 <w:sz w:val="24"/>
               </w:rPr>
-              <w:t>2.</w:t>
+              <w:t>3.</w:t>
             </w:r>
           </w:p>
         </w:tc>
@@ -14320,7 +14345,13 @@
               <w:rPr>
                 <w:sz w:val="24"/>
               </w:rPr>
-              <w:t>3.</w:t>
+              <w:t>4</w:t>
+            </w:r>
+            <w:r>
+              <w:rPr>
+                <w:sz w:val="24"/>
+              </w:rPr>
+              <w:t>.</w:t>
             </w:r>
           </w:p>
         </w:tc>
@@ -14419,7 +14450,13 @@
               <w:rPr>
                 <w:sz w:val="24"/>
               </w:rPr>
-              <w:t>3.</w:t>
+              <w:t>5</w:t>
+            </w:r>
+            <w:r>
+              <w:rPr>
+                <w:sz w:val="24"/>
+              </w:rPr>
+              <w:t>.</w:t>
             </w:r>
           </w:p>
         </w:tc>
@@ -14518,7 +14555,7 @@
               <w:rPr>
                 <w:sz w:val="24"/>
               </w:rPr>
-              <w:t>4.</w:t>
+              <w:t>6.</w:t>
             </w:r>
           </w:p>
         </w:tc>
@@ -15529,7 +15566,6 @@
                 <w:sz w:val="20"/>
               </w:rPr>
             </w:pPr>
-            <w:proofErr w:type="spellStart"/>
             <w:r>
               <w:rPr>
                 <w:rFonts w:ascii="Arial" w:hAnsi="Arial"/>
@@ -15538,7 +15574,6 @@
               </w:rPr>
               <w:t>Postconditions</w:t>
             </w:r>
-            <w:proofErr w:type="spellEnd"/>
             <w:r>
               <w:rPr>
                 <w:rFonts w:ascii="Arial" w:hAnsi="Arial"/>
@@ -15578,8 +15613,17 @@
                 <w:rFonts w:ascii="Arial" w:hAnsi="Arial"/>
                 <w:sz w:val="20"/>
               </w:rPr>
-              <w:t>When borrower repeats this procedure up to Step 2, the loan that appeared in the Confirming panel appears under existing loans (confirmed by steps 6-7)</w:t>
-            </w:r>
+              <w:t>When borrower repeats this procedure up to Step 2, the loan that appeared in the Confirming panel appears under existing loans</w:t>
+            </w:r>
+            <w:r>
+              <w:rPr>
+                <w:rFonts w:ascii="Arial" w:hAnsi="Arial"/>
+                <w:sz w:val="20"/>
+              </w:rPr>
+              <w:t xml:space="preserve"> (confirmed by steps 5-6).</w:t>
+            </w:r>
+            <w:bookmarkStart w:id="0" w:name="_GoBack"/>
+            <w:bookmarkEnd w:id="0"/>
           </w:p>
         </w:tc>
       </w:tr>
@@ -15875,14 +15919,16 @@
           <w:p>
             <w:pPr>
               <w:pStyle w:val="proc"/>
-              <w:numPr>
-                <w:ilvl w:val="0"/>
-                <w:numId w:val="4"/>
-              </w:numPr>
-              <w:rPr>
-                <w:sz w:val="24"/>
-              </w:rPr>
-            </w:pPr>
+              <w:rPr>
+                <w:sz w:val="24"/>
+              </w:rPr>
+            </w:pPr>
+            <w:r>
+              <w:rPr>
+                <w:sz w:val="24"/>
+              </w:rPr>
+              <w:t>1.</w:t>
+            </w:r>
           </w:p>
         </w:tc>
         <w:tc>
@@ -16231,7 +16277,13 @@
               <w:rPr>
                 <w:sz w:val="24"/>
               </w:rPr>
-              <w:t>2.</w:t>
+              <w:t>3</w:t>
+            </w:r>
+            <w:r>
+              <w:rPr>
+                <w:sz w:val="24"/>
+              </w:rPr>
+              <w:t>.</w:t>
             </w:r>
           </w:p>
         </w:tc>
@@ -16343,7 +16395,7 @@
                 <w:sz w:val="24"/>
               </w:rPr>
               <w:lastRenderedPageBreak/>
-              <w:t>3.</w:t>
+              <w:t>4.</w:t>
             </w:r>
           </w:p>
         </w:tc>
@@ -16454,7 +16506,13 @@
               <w:rPr>
                 <w:sz w:val="24"/>
               </w:rPr>
-              <w:t>3.</w:t>
+              <w:t>5</w:t>
+            </w:r>
+            <w:r>
+              <w:rPr>
+                <w:sz w:val="24"/>
+              </w:rPr>
+              <w:t>.</w:t>
             </w:r>
           </w:p>
         </w:tc>
@@ -16565,7 +16623,13 @@
               <w:rPr>
                 <w:sz w:val="24"/>
               </w:rPr>
-              <w:t>4.</w:t>
+              <w:t>6</w:t>
+            </w:r>
+            <w:r>
+              <w:rPr>
+                <w:sz w:val="24"/>
+              </w:rPr>
+              <w:t>.</w:t>
             </w:r>
           </w:p>
         </w:tc>
@@ -17554,7 +17618,7 @@
         <w:rStyle w:val="PageNumber"/>
         <w:noProof/>
       </w:rPr>
-      <w:t>18</w:t>
+      <w:t>16</w:t>
     </w:r>
     <w:r>
       <w:rPr>

</xml_diff>